<commit_message>
Segundo commit, se comenzo el arbol 4 y faltaron las predicciones de ese arbol
</commit_message>
<xml_diff>
--- a/Documentacion.docx
+++ b/Documentacion.docx
@@ -4,6 +4,7 @@
   <w:body>
     <w:p>
       <w:pPr>
+        <w:ind w:firstLine="720"/>
         <w:rPr>
           <w:rFonts w:ascii="Arial" w:hAnsi="Arial" w:cs="Arial"/>
           <w:sz w:val="28"/>
@@ -257,6 +258,7 @@
           <w:rFonts w:ascii="Arial" w:hAnsi="Arial" w:cs="Arial"/>
           <w:b/>
           <w:bCs/>
+          <w:noProof/>
           <w:sz w:val="28"/>
           <w:szCs w:val="28"/>
         </w:rPr>
@@ -410,6 +412,7 @@
     </w:p>
     <w:p>
       <w:pPr>
+        <w:ind w:left="720"/>
         <w:rPr>
           <w:rFonts w:ascii="Arial" w:hAnsi="Arial" w:cs="Arial"/>
           <w:sz w:val="24"/>
@@ -429,6 +432,7 @@
     </w:p>
     <w:p>
       <w:pPr>
+        <w:ind w:left="720"/>
         <w:rPr>
           <w:rFonts w:ascii="Arial" w:hAnsi="Arial" w:cs="Arial"/>
           <w:sz w:val="24"/>
@@ -491,6 +495,7 @@
     </w:p>
     <w:p>
       <w:pPr>
+        <w:ind w:firstLine="720"/>
         <w:rPr>
           <w:rFonts w:ascii="Arial" w:hAnsi="Arial" w:cs="Arial"/>
           <w:sz w:val="24"/>
@@ -510,6 +515,7 @@
     </w:p>
     <w:p>
       <w:pPr>
+        <w:ind w:firstLine="720"/>
         <w:rPr>
           <w:rFonts w:ascii="Arial" w:hAnsi="Arial" w:cs="Arial"/>
           <w:sz w:val="24"/>
@@ -615,6 +621,7 @@
     </w:p>
     <w:p>
       <w:pPr>
+        <w:ind w:left="720"/>
         <w:rPr>
           <w:rFonts w:ascii="Arial" w:hAnsi="Arial" w:cs="Arial"/>
           <w:sz w:val="24"/>
@@ -634,6 +641,7 @@
     </w:p>
     <w:p>
       <w:pPr>
+        <w:ind w:firstLine="720"/>
         <w:rPr>
           <w:rFonts w:ascii="Arial" w:hAnsi="Arial" w:cs="Arial"/>
           <w:sz w:val="24"/>
@@ -672,6 +680,7 @@
     </w:p>
     <w:p>
       <w:pPr>
+        <w:ind w:firstLine="720"/>
         <w:rPr>
           <w:rFonts w:ascii="Arial" w:hAnsi="Arial" w:cs="Arial"/>
           <w:sz w:val="24"/>
@@ -777,6 +786,7 @@
     </w:p>
     <w:p>
       <w:pPr>
+        <w:ind w:firstLine="720"/>
         <w:rPr>
           <w:rFonts w:ascii="Arial" w:hAnsi="Arial" w:cs="Arial"/>
           <w:sz w:val="24"/>
@@ -857,6 +867,7 @@
     </w:p>
     <w:p>
       <w:pPr>
+        <w:ind w:firstLine="720"/>
         <w:rPr>
           <w:rFonts w:ascii="Arial" w:hAnsi="Arial" w:cs="Arial"/>
           <w:sz w:val="24"/>
@@ -876,6 +887,7 @@
     </w:p>
     <w:p>
       <w:pPr>
+        <w:ind w:left="720"/>
         <w:rPr>
           <w:rFonts w:ascii="Arial" w:hAnsi="Arial" w:cs="Arial"/>
           <w:sz w:val="24"/>
@@ -895,6 +907,7 @@
     </w:p>
     <w:p>
       <w:pPr>
+        <w:ind w:left="720"/>
         <w:rPr>
           <w:rFonts w:ascii="Arial" w:hAnsi="Arial" w:cs="Arial"/>
           <w:sz w:val="24"/>
@@ -933,6 +946,7 @@
     </w:p>
     <w:p>
       <w:pPr>
+        <w:ind w:left="720"/>
         <w:rPr>
           <w:rFonts w:ascii="Arial" w:hAnsi="Arial" w:cs="Arial"/>
           <w:sz w:val="24"/>
@@ -1026,6 +1040,7 @@
       <w:r>
         <w:rPr>
           <w:rFonts w:ascii="Arial" w:hAnsi="Arial" w:cs="Arial"/>
+          <w:noProof/>
           <w:sz w:val="24"/>
           <w:szCs w:val="24"/>
           <w:lang w:val="es-419"/>
@@ -1141,6 +1156,7 @@
       <w:r>
         <w:rPr>
           <w:rFonts w:ascii="Arial" w:hAnsi="Arial" w:cs="Arial"/>
+          <w:noProof/>
           <w:sz w:val="24"/>
           <w:szCs w:val="24"/>
           <w:lang w:val="es-419"/>
@@ -1198,61 +1214,7 @@
           <w:szCs w:val="24"/>
           <w:lang w:val="es-419"/>
         </w:rPr>
-        <w:t xml:space="preserve">Para un hogar que pertenece al área urbana, que el material predominante del piso es </w:t>
-      </w:r>
-      <w:r>
-        <w:rPr>
-          <w:rFonts w:ascii="Arial" w:hAnsi="Arial" w:cs="Arial"/>
-          <w:sz w:val="24"/>
-          <w:szCs w:val="24"/>
-          <w:lang w:val="es-419"/>
-        </w:rPr>
-        <w:t>madera</w:t>
-      </w:r>
-      <w:r>
-        <w:rPr>
-          <w:rFonts w:ascii="Arial" w:hAnsi="Arial" w:cs="Arial"/>
-          <w:sz w:val="24"/>
-          <w:szCs w:val="24"/>
-          <w:lang w:val="es-419"/>
-        </w:rPr>
-        <w:t xml:space="preserve">, que habitualmente reside </w:t>
-      </w:r>
-      <w:r>
-        <w:rPr>
-          <w:rFonts w:ascii="Arial" w:hAnsi="Arial" w:cs="Arial"/>
-          <w:sz w:val="24"/>
-          <w:szCs w:val="24"/>
-          <w:lang w:val="es-419"/>
-        </w:rPr>
-        <w:t>3</w:t>
-      </w:r>
-      <w:r>
-        <w:rPr>
-          <w:rFonts w:ascii="Arial" w:hAnsi="Arial" w:cs="Arial"/>
-          <w:sz w:val="24"/>
-          <w:szCs w:val="24"/>
-          <w:lang w:val="es-419"/>
-        </w:rPr>
-        <w:t xml:space="preserve"> persona y que tipo de servicio sanitario</w:t>
-      </w:r>
-      <w:r>
-        <w:rPr>
-          <w:rFonts w:ascii="Arial" w:hAnsi="Arial" w:cs="Arial"/>
-          <w:sz w:val="24"/>
-          <w:szCs w:val="24"/>
-          <w:lang w:val="es-419"/>
-        </w:rPr>
-        <w:t xml:space="preserve"> es inodoro de fosa séptica</w:t>
-      </w:r>
-      <w:r>
-        <w:rPr>
-          <w:rFonts w:ascii="Arial" w:hAnsi="Arial" w:cs="Arial"/>
-          <w:sz w:val="24"/>
-          <w:szCs w:val="24"/>
-          <w:lang w:val="es-419"/>
-        </w:rPr>
-        <w:t>, la predicción muestra que la fuente de energía para cocinar es leña.</w:t>
+        <w:t>Para un hogar que pertenece al área urbana, que el material predominante del piso es madera, que habitualmente reside 3 persona y que tipo de servicio sanitario es inodoro de fosa séptica, la predicción muestra que la fuente de energía para cocinar es leña.</w:t>
       </w:r>
     </w:p>
     <w:p>
@@ -1302,6 +1264,7 @@
       <w:r>
         <w:rPr>
           <w:rFonts w:ascii="Arial" w:hAnsi="Arial" w:cs="Arial"/>
+          <w:noProof/>
           <w:sz w:val="24"/>
           <w:szCs w:val="24"/>
           <w:lang w:val="es-419"/>
@@ -1359,6 +1322,843 @@
           <w:szCs w:val="24"/>
           <w:lang w:val="es-419"/>
         </w:rPr>
+        <w:t>Para un hogar que pertenece al área rural, que el material predominante del piso es ladrillo de cemento, que habitualmente reside 3 persona y que tipo de servicio sanitario es inodoro de red de drenaje, la predicción muestra que la fuente de energía para cocinar es Propano.</w:t>
+      </w:r>
+    </w:p>
+    <w:p>
+      <w:pPr>
+        <w:rPr>
+          <w:rFonts w:ascii="Arial" w:hAnsi="Arial" w:cs="Arial"/>
+          <w:sz w:val="24"/>
+          <w:szCs w:val="24"/>
+          <w:lang w:val="es-419"/>
+        </w:rPr>
+      </w:pPr>
+    </w:p>
+    <w:p>
+      <w:pPr>
+        <w:rPr>
+          <w:rFonts w:ascii="Arial" w:hAnsi="Arial" w:cs="Arial"/>
+          <w:b/>
+          <w:bCs/>
+          <w:sz w:val="28"/>
+          <w:szCs w:val="28"/>
+          <w:lang w:val="es-419"/>
+        </w:rPr>
+      </w:pPr>
+      <w:r>
+        <w:rPr>
+          <w:rFonts w:ascii="Arial" w:hAnsi="Arial" w:cs="Arial"/>
+          <w:b/>
+          <w:bCs/>
+          <w:sz w:val="28"/>
+          <w:szCs w:val="28"/>
+          <w:lang w:val="es-419"/>
+        </w:rPr>
+        <w:t>Árbol 2</w:t>
+      </w:r>
+    </w:p>
+    <w:p>
+      <w:pPr>
+        <w:jc w:val="center"/>
+        <w:rPr>
+          <w:rFonts w:ascii="Arial" w:hAnsi="Arial" w:cs="Arial"/>
+          <w:b/>
+          <w:bCs/>
+          <w:sz w:val="28"/>
+          <w:szCs w:val="28"/>
+        </w:rPr>
+      </w:pPr>
+      <w:r>
+        <w:rPr>
+          <w:rFonts w:ascii="Arial" w:hAnsi="Arial" w:cs="Arial"/>
+          <w:b/>
+          <w:bCs/>
+          <w:sz w:val="28"/>
+          <w:szCs w:val="28"/>
+        </w:rPr>
+        <w:drawing>
+          <wp:inline distT="0" distB="0" distL="0" distR="0" wp14:anchorId="27F357EA" wp14:editId="682A4E69">
+            <wp:extent cx="4483100" cy="2713403"/>
+            <wp:effectExtent l="0" t="0" r="0" b="0"/>
+            <wp:docPr id="2041326909" name="Imagen 2" descr="Diagrama&#10;&#10;Descripción generada automáticamente"/>
+            <wp:cNvGraphicFramePr>
+              <a:graphicFrameLocks xmlns:a="http://schemas.openxmlformats.org/drawingml/2006/main" noChangeAspect="1"/>
+            </wp:cNvGraphicFramePr>
+            <a:graphic xmlns:a="http://schemas.openxmlformats.org/drawingml/2006/main">
+              <a:graphicData uri="http://schemas.openxmlformats.org/drawingml/2006/picture">
+                <pic:pic xmlns:pic="http://schemas.openxmlformats.org/drawingml/2006/picture">
+                  <pic:nvPicPr>
+                    <pic:cNvPr id="2041326909" name="Imagen 2" descr="Diagrama&#10;&#10;Descripción generada automáticamente"/>
+                    <pic:cNvPicPr>
+                      <a:picLocks noChangeAspect="1" noChangeArrowheads="1"/>
+                    </pic:cNvPicPr>
+                  </pic:nvPicPr>
+                  <pic:blipFill>
+                    <a:blip r:embed="rId9">
+                      <a:extLst>
+                        <a:ext uri="{28A0092B-C50C-407E-A947-70E740481C1C}">
+                          <a14:useLocalDpi xmlns:a14="http://schemas.microsoft.com/office/drawing/2010/main" val="0"/>
+                        </a:ext>
+                      </a:extLst>
+                    </a:blip>
+                    <a:srcRect/>
+                    <a:stretch>
+                      <a:fillRect/>
+                    </a:stretch>
+                  </pic:blipFill>
+                  <pic:spPr bwMode="auto">
+                    <a:xfrm>
+                      <a:off x="0" y="0"/>
+                      <a:ext cx="4483999" cy="2713947"/>
+                    </a:xfrm>
+                    <a:prstGeom prst="rect">
+                      <a:avLst/>
+                    </a:prstGeom>
+                    <a:noFill/>
+                    <a:ln>
+                      <a:noFill/>
+                    </a:ln>
+                  </pic:spPr>
+                </pic:pic>
+              </a:graphicData>
+            </a:graphic>
+          </wp:inline>
+        </w:drawing>
+      </w:r>
+    </w:p>
+    <w:p>
+      <w:pPr>
+        <w:rPr>
+          <w:rFonts w:ascii="Arial" w:hAnsi="Arial" w:cs="Arial"/>
+          <w:b/>
+          <w:bCs/>
+          <w:sz w:val="28"/>
+          <w:szCs w:val="28"/>
+          <w:lang w:val="es-419"/>
+        </w:rPr>
+      </w:pPr>
+    </w:p>
+    <w:p>
+      <w:pPr>
+        <w:rPr>
+          <w:rFonts w:ascii="Arial" w:hAnsi="Arial" w:cs="Arial"/>
+          <w:b/>
+          <w:bCs/>
+          <w:sz w:val="28"/>
+          <w:szCs w:val="28"/>
+          <w:lang w:val="es-419"/>
+        </w:rPr>
+      </w:pPr>
+    </w:p>
+    <w:p>
+      <w:pPr>
+        <w:rPr>
+          <w:rFonts w:ascii="Arial" w:hAnsi="Arial" w:cs="Arial"/>
+          <w:b/>
+          <w:bCs/>
+          <w:sz w:val="28"/>
+          <w:szCs w:val="28"/>
+          <w:lang w:val="es-419"/>
+        </w:rPr>
+      </w:pPr>
+      <w:r>
+        <w:rPr>
+          <w:rFonts w:ascii="Arial" w:hAnsi="Arial" w:cs="Arial"/>
+          <w:b/>
+          <w:bCs/>
+          <w:sz w:val="28"/>
+          <w:szCs w:val="28"/>
+          <w:lang w:val="es-419"/>
+        </w:rPr>
+        <w:lastRenderedPageBreak/>
+        <w:t>Interpretación del árbol de deci</w:t>
+      </w:r>
+      <w:r>
+        <w:rPr>
+          <w:rFonts w:ascii="Arial" w:hAnsi="Arial" w:cs="Arial"/>
+          <w:b/>
+          <w:bCs/>
+          <w:sz w:val="28"/>
+          <w:szCs w:val="28"/>
+          <w:lang w:val="es-419"/>
+        </w:rPr>
+        <w:t>sión</w:t>
+      </w:r>
+    </w:p>
+    <w:p>
+      <w:pPr>
+        <w:rPr>
+          <w:rFonts w:ascii="Arial" w:hAnsi="Arial" w:cs="Arial"/>
+          <w:b/>
+          <w:bCs/>
+          <w:sz w:val="24"/>
+          <w:szCs w:val="24"/>
+          <w:lang w:val="es-419"/>
+        </w:rPr>
+      </w:pPr>
+      <w:r>
+        <w:rPr>
+          <w:rFonts w:ascii="Arial" w:hAnsi="Arial" w:cs="Arial"/>
+          <w:b/>
+          <w:bCs/>
+          <w:sz w:val="24"/>
+          <w:szCs w:val="24"/>
+          <w:lang w:val="es-419"/>
+        </w:rPr>
+        <w:t>Nodo Raíz:</w:t>
+      </w:r>
+    </w:p>
+    <w:p>
+      <w:pPr>
+        <w:rPr>
+          <w:rFonts w:ascii="Arial" w:hAnsi="Arial" w:cs="Arial"/>
+          <w:sz w:val="24"/>
+          <w:szCs w:val="24"/>
+          <w:lang w:val="es-419"/>
+        </w:rPr>
+      </w:pPr>
+      <w:r>
+        <w:rPr>
+          <w:rFonts w:ascii="Arial" w:hAnsi="Arial" w:cs="Arial"/>
+          <w:sz w:val="24"/>
+          <w:szCs w:val="24"/>
+          <w:lang w:val="es-419"/>
+        </w:rPr>
+        <w:t>P02B05 (Fuente de energía para cocinar):</w:t>
+      </w:r>
+    </w:p>
+    <w:p>
+      <w:pPr>
+        <w:ind w:left="720"/>
+        <w:rPr>
+          <w:rFonts w:ascii="Arial" w:hAnsi="Arial" w:cs="Arial"/>
+          <w:sz w:val="24"/>
+          <w:szCs w:val="24"/>
+          <w:lang w:val="es-419"/>
+        </w:rPr>
+      </w:pPr>
+      <w:r>
+        <w:rPr>
+          <w:rFonts w:ascii="Arial" w:hAnsi="Arial" w:cs="Arial"/>
+          <w:sz w:val="24"/>
+          <w:szCs w:val="24"/>
+          <w:lang w:val="es-419"/>
+        </w:rPr>
+        <w:t>Si P02B05 es menor que 4 (es decir, la fuente de energía es Electricidad, Propano o Kerosene):</w:t>
+      </w:r>
+    </w:p>
+    <w:p>
+      <w:pPr>
+        <w:ind w:left="720"/>
+        <w:rPr>
+          <w:rFonts w:ascii="Arial" w:hAnsi="Arial" w:cs="Arial"/>
+          <w:sz w:val="24"/>
+          <w:szCs w:val="24"/>
+          <w:lang w:val="es-419"/>
+        </w:rPr>
+      </w:pPr>
+      <w:r>
+        <w:rPr>
+          <w:rFonts w:ascii="Arial" w:hAnsi="Arial" w:cs="Arial"/>
+          <w:sz w:val="24"/>
+          <w:szCs w:val="24"/>
+          <w:lang w:val="es-419"/>
+        </w:rPr>
+        <w:t>Predicción: El 61% de los hogares tienen Inodoro de red de drenaje (P02B07 = 1).</w:t>
+      </w:r>
+    </w:p>
+    <w:p>
+      <w:pPr>
+        <w:ind w:left="720"/>
+        <w:rPr>
+          <w:rFonts w:ascii="Arial" w:hAnsi="Arial" w:cs="Arial"/>
+          <w:sz w:val="24"/>
+          <w:szCs w:val="24"/>
+          <w:lang w:val="es-419"/>
+        </w:rPr>
+      </w:pPr>
+      <w:r>
+        <w:rPr>
+          <w:rFonts w:ascii="Arial" w:hAnsi="Arial" w:cs="Arial"/>
+          <w:sz w:val="24"/>
+          <w:szCs w:val="24"/>
+          <w:lang w:val="es-419"/>
+        </w:rPr>
+        <w:t xml:space="preserve">Si P02B05 es mayor o igual a 4 (es decir, la fuente de energía es Leña, Carbón, No cocina </w:t>
+      </w:r>
+      <w:proofErr w:type="spellStart"/>
+      <w:r>
+        <w:rPr>
+          <w:rFonts w:ascii="Arial" w:hAnsi="Arial" w:cs="Arial"/>
+          <w:sz w:val="24"/>
+          <w:szCs w:val="24"/>
+          <w:lang w:val="es-419"/>
+        </w:rPr>
+        <w:t>o</w:t>
+      </w:r>
+      <w:proofErr w:type="spellEnd"/>
+      <w:r>
+        <w:rPr>
+          <w:rFonts w:ascii="Arial" w:hAnsi="Arial" w:cs="Arial"/>
+          <w:sz w:val="24"/>
+          <w:szCs w:val="24"/>
+          <w:lang w:val="es-419"/>
+        </w:rPr>
+        <w:t xml:space="preserve"> Otra), el árbol realiza una división adicional.</w:t>
+      </w:r>
+    </w:p>
+    <w:p>
+      <w:pPr>
+        <w:rPr>
+          <w:rFonts w:ascii="Arial" w:hAnsi="Arial" w:cs="Arial"/>
+          <w:b/>
+          <w:bCs/>
+          <w:sz w:val="24"/>
+          <w:szCs w:val="24"/>
+          <w:lang w:val="es-419"/>
+        </w:rPr>
+      </w:pPr>
+      <w:r>
+        <w:rPr>
+          <w:rFonts w:ascii="Arial" w:hAnsi="Arial" w:cs="Arial"/>
+          <w:b/>
+          <w:bCs/>
+          <w:sz w:val="24"/>
+          <w:szCs w:val="24"/>
+          <w:lang w:val="es-419"/>
+        </w:rPr>
+        <w:t>Subdivisión cuando P02B05 ≥ 4 (Leña, Carbón, No cocina, Otro):</w:t>
+      </w:r>
+    </w:p>
+    <w:p>
+      <w:pPr>
+        <w:rPr>
+          <w:rFonts w:ascii="Arial" w:hAnsi="Arial" w:cs="Arial"/>
+          <w:sz w:val="24"/>
+          <w:szCs w:val="24"/>
+          <w:lang w:val="es-419"/>
+        </w:rPr>
+      </w:pPr>
+      <w:proofErr w:type="spellStart"/>
+      <w:r>
+        <w:rPr>
+          <w:rFonts w:ascii="Arial" w:hAnsi="Arial" w:cs="Arial"/>
+          <w:sz w:val="24"/>
+          <w:szCs w:val="24"/>
+          <w:lang w:val="es-419"/>
+        </w:rPr>
+        <w:t>areag</w:t>
+      </w:r>
+      <w:proofErr w:type="spellEnd"/>
+      <w:r>
+        <w:rPr>
+          <w:rFonts w:ascii="Arial" w:hAnsi="Arial" w:cs="Arial"/>
+          <w:sz w:val="24"/>
+          <w:szCs w:val="24"/>
+          <w:lang w:val="es-419"/>
+        </w:rPr>
+        <w:t xml:space="preserve"> (Área geográfica):</w:t>
+      </w:r>
+    </w:p>
+    <w:p>
+      <w:pPr>
+        <w:ind w:firstLine="720"/>
+        <w:rPr>
+          <w:rFonts w:ascii="Arial" w:hAnsi="Arial" w:cs="Arial"/>
+          <w:sz w:val="24"/>
+          <w:szCs w:val="24"/>
+          <w:lang w:val="es-419"/>
+        </w:rPr>
+      </w:pPr>
+      <w:r>
+        <w:rPr>
+          <w:rFonts w:ascii="Arial" w:hAnsi="Arial" w:cs="Arial"/>
+          <w:sz w:val="24"/>
+          <w:szCs w:val="24"/>
+          <w:lang w:val="es-419"/>
+        </w:rPr>
+        <w:t xml:space="preserve">Si </w:t>
+      </w:r>
+      <w:proofErr w:type="spellStart"/>
+      <w:r>
+        <w:rPr>
+          <w:rFonts w:ascii="Arial" w:hAnsi="Arial" w:cs="Arial"/>
+          <w:sz w:val="24"/>
+          <w:szCs w:val="24"/>
+          <w:lang w:val="es-419"/>
+        </w:rPr>
+        <w:t>areag</w:t>
+      </w:r>
+      <w:proofErr w:type="spellEnd"/>
+      <w:r>
+        <w:rPr>
+          <w:rFonts w:ascii="Arial" w:hAnsi="Arial" w:cs="Arial"/>
+          <w:sz w:val="24"/>
+          <w:szCs w:val="24"/>
+          <w:lang w:val="es-419"/>
+        </w:rPr>
+        <w:t xml:space="preserve"> es menor que 2 (es decir, rural):</w:t>
+      </w:r>
+    </w:p>
+    <w:p>
+      <w:pPr>
+        <w:ind w:firstLine="720"/>
+        <w:rPr>
+          <w:rFonts w:ascii="Arial" w:hAnsi="Arial" w:cs="Arial"/>
+          <w:sz w:val="24"/>
+          <w:szCs w:val="24"/>
+          <w:lang w:val="es-419"/>
+        </w:rPr>
+      </w:pPr>
+      <w:r>
+        <w:rPr>
+          <w:rFonts w:ascii="Arial" w:hAnsi="Arial" w:cs="Arial"/>
+          <w:sz w:val="24"/>
+          <w:szCs w:val="24"/>
+          <w:lang w:val="es-419"/>
+        </w:rPr>
+        <w:t>Predicción: 39% de los hogares tienen Letrina (P02B07 = 4).</w:t>
+      </w:r>
+    </w:p>
+    <w:p>
+      <w:pPr>
+        <w:rPr>
+          <w:rFonts w:ascii="Arial" w:hAnsi="Arial" w:cs="Arial"/>
+          <w:sz w:val="24"/>
+          <w:szCs w:val="24"/>
+          <w:lang w:val="es-419"/>
+        </w:rPr>
+      </w:pPr>
+      <w:r>
+        <w:rPr>
+          <w:rFonts w:ascii="Arial" w:hAnsi="Arial" w:cs="Arial"/>
+          <w:sz w:val="24"/>
+          <w:szCs w:val="24"/>
+          <w:lang w:val="es-419"/>
+        </w:rPr>
+        <w:t xml:space="preserve">Si </w:t>
+      </w:r>
+      <w:proofErr w:type="spellStart"/>
+      <w:r>
+        <w:rPr>
+          <w:rFonts w:ascii="Arial" w:hAnsi="Arial" w:cs="Arial"/>
+          <w:sz w:val="24"/>
+          <w:szCs w:val="24"/>
+          <w:lang w:val="es-419"/>
+        </w:rPr>
+        <w:t>areag</w:t>
+      </w:r>
+      <w:proofErr w:type="spellEnd"/>
+      <w:r>
+        <w:rPr>
+          <w:rFonts w:ascii="Arial" w:hAnsi="Arial" w:cs="Arial"/>
+          <w:sz w:val="24"/>
+          <w:szCs w:val="24"/>
+          <w:lang w:val="es-419"/>
+        </w:rPr>
+        <w:t xml:space="preserve"> es mayor o igual a 2 (es decir, urbano):</w:t>
+      </w:r>
+    </w:p>
+    <w:p>
+      <w:pPr>
+        <w:ind w:firstLine="720"/>
+        <w:rPr>
+          <w:rFonts w:ascii="Arial" w:hAnsi="Arial" w:cs="Arial"/>
+          <w:sz w:val="24"/>
+          <w:szCs w:val="24"/>
+          <w:lang w:val="es-419"/>
+        </w:rPr>
+      </w:pPr>
+      <w:r>
+        <w:rPr>
+          <w:rFonts w:ascii="Arial" w:hAnsi="Arial" w:cs="Arial"/>
+          <w:sz w:val="24"/>
+          <w:szCs w:val="24"/>
+          <w:lang w:val="es-419"/>
+        </w:rPr>
+        <w:t>Predicción: 24% de los hogares tienen Letrina (P02B07 = 4).</w:t>
+      </w:r>
+    </w:p>
+    <w:p>
+      <w:pPr>
+        <w:rPr>
+          <w:rFonts w:ascii="Arial" w:hAnsi="Arial" w:cs="Arial"/>
+          <w:b/>
+          <w:bCs/>
+          <w:sz w:val="24"/>
+          <w:szCs w:val="24"/>
+          <w:lang w:val="es-419"/>
+        </w:rPr>
+      </w:pPr>
+      <w:r>
+        <w:rPr>
+          <w:rFonts w:ascii="Arial" w:hAnsi="Arial" w:cs="Arial"/>
+          <w:b/>
+          <w:bCs/>
+          <w:sz w:val="24"/>
+          <w:szCs w:val="24"/>
+          <w:lang w:val="es-419"/>
+        </w:rPr>
+        <w:t>Primera predicción</w:t>
+      </w:r>
+    </w:p>
+    <w:p>
+      <w:pPr>
+        <w:rPr>
+          <w:rFonts w:ascii="Arial" w:hAnsi="Arial" w:cs="Arial"/>
+          <w:sz w:val="24"/>
+          <w:szCs w:val="24"/>
+          <w:lang w:val="es-419"/>
+        </w:rPr>
+      </w:pPr>
+      <w:r>
+        <w:rPr>
+          <w:rFonts w:ascii="Arial" w:hAnsi="Arial" w:cs="Arial"/>
+          <w:sz w:val="24"/>
+          <w:szCs w:val="24"/>
+          <w:lang w:val="es-419"/>
+        </w:rPr>
+        <w:drawing>
+          <wp:inline distT="0" distB="0" distL="0" distR="0" wp14:anchorId="5CB4B6A2" wp14:editId="311A47E9">
+            <wp:extent cx="4521200" cy="3562461"/>
+            <wp:effectExtent l="0" t="0" r="0" b="0"/>
+            <wp:docPr id="1215428665" name="Imagen 1"/>
+            <wp:cNvGraphicFramePr>
+              <a:graphicFrameLocks xmlns:a="http://schemas.openxmlformats.org/drawingml/2006/main" noChangeAspect="1"/>
+            </wp:cNvGraphicFramePr>
+            <a:graphic xmlns:a="http://schemas.openxmlformats.org/drawingml/2006/main">
+              <a:graphicData uri="http://schemas.openxmlformats.org/drawingml/2006/picture">
+                <pic:pic xmlns:pic="http://schemas.openxmlformats.org/drawingml/2006/picture">
+                  <pic:nvPicPr>
+                    <pic:cNvPr id="1215428665" name=""/>
+                    <pic:cNvPicPr/>
+                  </pic:nvPicPr>
+                  <pic:blipFill>
+                    <a:blip r:embed="rId10"/>
+                    <a:stretch>
+                      <a:fillRect/>
+                    </a:stretch>
+                  </pic:blipFill>
+                  <pic:spPr>
+                    <a:xfrm>
+                      <a:off x="0" y="0"/>
+                      <a:ext cx="4532289" cy="3571198"/>
+                    </a:xfrm>
+                    <a:prstGeom prst="rect">
+                      <a:avLst/>
+                    </a:prstGeom>
+                  </pic:spPr>
+                </pic:pic>
+              </a:graphicData>
+            </a:graphic>
+          </wp:inline>
+        </w:drawing>
+      </w:r>
+    </w:p>
+    <w:p>
+      <w:pPr>
+        <w:rPr>
+          <w:rFonts w:ascii="Arial" w:hAnsi="Arial" w:cs="Arial"/>
+          <w:sz w:val="24"/>
+          <w:szCs w:val="24"/>
+          <w:lang w:val="es-419"/>
+        </w:rPr>
+      </w:pPr>
+      <w:r>
+        <w:rPr>
+          <w:rFonts w:ascii="Arial" w:hAnsi="Arial" w:cs="Arial"/>
+          <w:sz w:val="24"/>
+          <w:szCs w:val="24"/>
+          <w:lang w:val="es-419"/>
+        </w:rPr>
+        <w:t xml:space="preserve">Para un hogar que pertenece al área urbana, que el </w:t>
+      </w:r>
+      <w:r>
+        <w:rPr>
+          <w:rFonts w:ascii="Arial" w:hAnsi="Arial" w:cs="Arial"/>
+          <w:sz w:val="24"/>
+          <w:szCs w:val="24"/>
+          <w:lang w:val="es-419"/>
+        </w:rPr>
+        <w:t>t</w:t>
+      </w:r>
+      <w:r>
+        <w:rPr>
+          <w:rFonts w:ascii="Arial" w:hAnsi="Arial" w:cs="Arial"/>
+          <w:sz w:val="24"/>
+          <w:szCs w:val="24"/>
+          <w:lang w:val="es-419"/>
+        </w:rPr>
+        <w:t>ratamiento al agua para beber</w:t>
+      </w:r>
+      <w:r>
+        <w:rPr>
+          <w:rFonts w:ascii="Arial" w:hAnsi="Arial" w:cs="Arial"/>
+          <w:sz w:val="24"/>
+          <w:szCs w:val="24"/>
+          <w:lang w:val="es-419"/>
+        </w:rPr>
+        <w:t xml:space="preserve"> es </w:t>
+      </w:r>
+      <w:r>
+        <w:rPr>
+          <w:rFonts w:ascii="Arial" w:hAnsi="Arial" w:cs="Arial"/>
+          <w:sz w:val="24"/>
+          <w:szCs w:val="24"/>
+          <w:lang w:val="es-419"/>
+        </w:rPr>
+        <w:t>hervido</w:t>
+      </w:r>
+      <w:r>
+        <w:rPr>
+          <w:rFonts w:ascii="Arial" w:hAnsi="Arial" w:cs="Arial"/>
+          <w:sz w:val="24"/>
+          <w:szCs w:val="24"/>
+          <w:lang w:val="es-419"/>
+        </w:rPr>
+        <w:t xml:space="preserve"> y que tiene </w:t>
+      </w:r>
+      <w:r>
+        <w:rPr>
+          <w:rFonts w:ascii="Arial" w:hAnsi="Arial" w:cs="Arial"/>
+          <w:sz w:val="24"/>
+          <w:szCs w:val="24"/>
+          <w:lang w:val="es-419"/>
+        </w:rPr>
+        <w:t>una f</w:t>
+      </w:r>
+      <w:r>
+        <w:rPr>
+          <w:rFonts w:ascii="Arial" w:hAnsi="Arial" w:cs="Arial"/>
+          <w:sz w:val="24"/>
+          <w:szCs w:val="24"/>
+          <w:lang w:val="es-419"/>
+        </w:rPr>
+        <w:t xml:space="preserve">uente de </w:t>
+      </w:r>
+      <w:r>
+        <w:rPr>
+          <w:rFonts w:ascii="Arial" w:hAnsi="Arial" w:cs="Arial"/>
+          <w:sz w:val="24"/>
+          <w:szCs w:val="24"/>
+          <w:lang w:val="es-419"/>
+        </w:rPr>
+        <w:t>energía</w:t>
+      </w:r>
+      <w:r>
+        <w:rPr>
+          <w:rFonts w:ascii="Arial" w:hAnsi="Arial" w:cs="Arial"/>
+          <w:sz w:val="24"/>
+          <w:szCs w:val="24"/>
+          <w:lang w:val="es-419"/>
+        </w:rPr>
+        <w:t xml:space="preserve"> para cocinar</w:t>
+      </w:r>
+      <w:r>
+        <w:rPr>
+          <w:rFonts w:ascii="Arial" w:hAnsi="Arial" w:cs="Arial"/>
+          <w:sz w:val="24"/>
+          <w:szCs w:val="24"/>
+          <w:lang w:val="es-419"/>
+        </w:rPr>
+        <w:t xml:space="preserve"> el carbón</w:t>
+      </w:r>
+      <w:r>
+        <w:rPr>
+          <w:rFonts w:ascii="Arial" w:hAnsi="Arial" w:cs="Arial"/>
+          <w:sz w:val="24"/>
+          <w:szCs w:val="24"/>
+          <w:lang w:val="es-419"/>
+        </w:rPr>
+        <w:t xml:space="preserve">, la predicción muestra que </w:t>
+      </w:r>
+      <w:r>
+        <w:rPr>
+          <w:rFonts w:ascii="Arial" w:hAnsi="Arial" w:cs="Arial"/>
+          <w:sz w:val="24"/>
+          <w:szCs w:val="24"/>
+          <w:lang w:val="es-419"/>
+        </w:rPr>
+        <w:t xml:space="preserve">el tipo de servicio de sanitario </w:t>
+      </w:r>
+      <w:r>
+        <w:rPr>
+          <w:rFonts w:ascii="Arial" w:hAnsi="Arial" w:cs="Arial"/>
+          <w:sz w:val="24"/>
+          <w:szCs w:val="24"/>
+          <w:lang w:val="es-419"/>
+        </w:rPr>
+        <w:t>es</w:t>
+      </w:r>
+      <w:r>
+        <w:rPr>
+          <w:rFonts w:ascii="Arial" w:hAnsi="Arial" w:cs="Arial"/>
+          <w:sz w:val="24"/>
+          <w:szCs w:val="24"/>
+          <w:lang w:val="es-419"/>
+        </w:rPr>
+        <w:t xml:space="preserve"> i</w:t>
+      </w:r>
+      <w:r>
+        <w:rPr>
+          <w:rFonts w:ascii="Arial" w:hAnsi="Arial" w:cs="Arial"/>
+          <w:sz w:val="24"/>
+          <w:szCs w:val="24"/>
+          <w:lang w:val="es-419"/>
+        </w:rPr>
+        <w:t xml:space="preserve">nodoro </w:t>
+      </w:r>
+      <w:r>
+        <w:rPr>
+          <w:rFonts w:ascii="Arial" w:hAnsi="Arial" w:cs="Arial"/>
+          <w:sz w:val="24"/>
+          <w:szCs w:val="24"/>
+          <w:lang w:val="es-419"/>
+        </w:rPr>
+        <w:t xml:space="preserve">de </w:t>
+      </w:r>
+      <w:r>
+        <w:rPr>
+          <w:rFonts w:ascii="Arial" w:hAnsi="Arial" w:cs="Arial"/>
+          <w:sz w:val="24"/>
+          <w:szCs w:val="24"/>
+          <w:lang w:val="es-419"/>
+        </w:rPr>
+        <w:t xml:space="preserve">red </w:t>
+      </w:r>
+      <w:r>
+        <w:rPr>
+          <w:rFonts w:ascii="Arial" w:hAnsi="Arial" w:cs="Arial"/>
+          <w:sz w:val="24"/>
+          <w:szCs w:val="24"/>
+          <w:lang w:val="es-419"/>
+        </w:rPr>
+        <w:t xml:space="preserve">de </w:t>
+      </w:r>
+      <w:r>
+        <w:rPr>
+          <w:rFonts w:ascii="Arial" w:hAnsi="Arial" w:cs="Arial"/>
+          <w:sz w:val="24"/>
+          <w:szCs w:val="24"/>
+          <w:lang w:val="es-419"/>
+        </w:rPr>
+        <w:t>drenaje</w:t>
+      </w:r>
+      <w:r>
+        <w:rPr>
+          <w:rFonts w:ascii="Arial" w:hAnsi="Arial" w:cs="Arial"/>
+          <w:sz w:val="24"/>
+          <w:szCs w:val="24"/>
+          <w:lang w:val="es-419"/>
+        </w:rPr>
+        <w:t>.</w:t>
+      </w:r>
+    </w:p>
+    <w:p>
+      <w:pPr>
+        <w:rPr>
+          <w:rFonts w:ascii="Arial" w:hAnsi="Arial" w:cs="Arial"/>
+          <w:b/>
+          <w:bCs/>
+          <w:sz w:val="24"/>
+          <w:szCs w:val="24"/>
+          <w:lang w:val="es-419"/>
+        </w:rPr>
+      </w:pPr>
+      <w:r>
+        <w:rPr>
+          <w:rFonts w:ascii="Arial" w:hAnsi="Arial" w:cs="Arial"/>
+          <w:b/>
+          <w:bCs/>
+          <w:sz w:val="24"/>
+          <w:szCs w:val="24"/>
+          <w:lang w:val="es-419"/>
+        </w:rPr>
+        <w:lastRenderedPageBreak/>
+        <w:t>Segunda</w:t>
+      </w:r>
+      <w:r>
+        <w:rPr>
+          <w:rFonts w:ascii="Arial" w:hAnsi="Arial" w:cs="Arial"/>
+          <w:b/>
+          <w:bCs/>
+          <w:sz w:val="24"/>
+          <w:szCs w:val="24"/>
+          <w:lang w:val="es-419"/>
+        </w:rPr>
+        <w:t xml:space="preserve"> predicción</w:t>
+      </w:r>
+    </w:p>
+    <w:p>
+      <w:pPr>
+        <w:rPr>
+          <w:rFonts w:ascii="Arial" w:hAnsi="Arial" w:cs="Arial"/>
+          <w:sz w:val="24"/>
+          <w:szCs w:val="24"/>
+          <w:lang w:val="es-419"/>
+        </w:rPr>
+      </w:pPr>
+      <w:r>
+        <w:rPr>
+          <w:rFonts w:ascii="Arial" w:hAnsi="Arial" w:cs="Arial"/>
+          <w:sz w:val="24"/>
+          <w:szCs w:val="24"/>
+          <w:lang w:val="es-419"/>
+        </w:rPr>
+        <w:drawing>
+          <wp:inline distT="0" distB="0" distL="0" distR="0" wp14:anchorId="40D265A7" wp14:editId="525277B1">
+            <wp:extent cx="3752005" cy="3314700"/>
+            <wp:effectExtent l="0" t="0" r="1270" b="0"/>
+            <wp:docPr id="414522346" name="Imagen 1" descr="Interfaz de usuario gráfica, Texto, Aplicación&#10;&#10;Descripción generada automáticamente"/>
+            <wp:cNvGraphicFramePr>
+              <a:graphicFrameLocks xmlns:a="http://schemas.openxmlformats.org/drawingml/2006/main" noChangeAspect="1"/>
+            </wp:cNvGraphicFramePr>
+            <a:graphic xmlns:a="http://schemas.openxmlformats.org/drawingml/2006/main">
+              <a:graphicData uri="http://schemas.openxmlformats.org/drawingml/2006/picture">
+                <pic:pic xmlns:pic="http://schemas.openxmlformats.org/drawingml/2006/picture">
+                  <pic:nvPicPr>
+                    <pic:cNvPr id="414522346" name="Imagen 1" descr="Interfaz de usuario gráfica, Texto, Aplicación&#10;&#10;Descripción generada automáticamente"/>
+                    <pic:cNvPicPr/>
+                  </pic:nvPicPr>
+                  <pic:blipFill>
+                    <a:blip r:embed="rId11"/>
+                    <a:stretch>
+                      <a:fillRect/>
+                    </a:stretch>
+                  </pic:blipFill>
+                  <pic:spPr>
+                    <a:xfrm>
+                      <a:off x="0" y="0"/>
+                      <a:ext cx="3762814" cy="3324249"/>
+                    </a:xfrm>
+                    <a:prstGeom prst="rect">
+                      <a:avLst/>
+                    </a:prstGeom>
+                  </pic:spPr>
+                </pic:pic>
+              </a:graphicData>
+            </a:graphic>
+          </wp:inline>
+        </w:drawing>
+      </w:r>
+    </w:p>
+    <w:p>
+      <w:pPr>
+        <w:rPr>
+          <w:rFonts w:ascii="Arial" w:hAnsi="Arial" w:cs="Arial"/>
+          <w:sz w:val="24"/>
+          <w:szCs w:val="24"/>
+          <w:lang w:val="es-419"/>
+        </w:rPr>
+      </w:pPr>
+      <w:r>
+        <w:rPr>
+          <w:rFonts w:ascii="Arial" w:hAnsi="Arial" w:cs="Arial"/>
+          <w:sz w:val="24"/>
+          <w:szCs w:val="24"/>
+          <w:lang w:val="es-419"/>
+        </w:rPr>
         <w:t xml:space="preserve">Para un hogar que pertenece al área </w:t>
       </w:r>
       <w:r>
@@ -1377,52 +2177,126 @@
           <w:szCs w:val="24"/>
           <w:lang w:val="es-419"/>
         </w:rPr>
-        <w:t xml:space="preserve">, que el material predominante del piso es </w:t>
-      </w:r>
-      <w:r>
-        <w:rPr>
-          <w:rFonts w:ascii="Arial" w:hAnsi="Arial" w:cs="Arial"/>
-          <w:sz w:val="24"/>
-          <w:szCs w:val="24"/>
-          <w:lang w:val="es-419"/>
-        </w:rPr>
-        <w:t>ladrillo de cemento</w:t>
-      </w:r>
-      <w:r>
-        <w:rPr>
-          <w:rFonts w:ascii="Arial" w:hAnsi="Arial" w:cs="Arial"/>
-          <w:sz w:val="24"/>
-          <w:szCs w:val="24"/>
-          <w:lang w:val="es-419"/>
-        </w:rPr>
-        <w:t xml:space="preserve">, que habitualmente reside 3 persona y que tipo de servicio sanitario es inodoro de </w:t>
-      </w:r>
-      <w:r>
-        <w:rPr>
-          <w:rFonts w:ascii="Arial" w:hAnsi="Arial" w:cs="Arial"/>
-          <w:sz w:val="24"/>
-          <w:szCs w:val="24"/>
-          <w:lang w:val="es-419"/>
-        </w:rPr>
-        <w:t>red de drenaje,</w:t>
-      </w:r>
-      <w:r>
-        <w:rPr>
-          <w:rFonts w:ascii="Arial" w:hAnsi="Arial" w:cs="Arial"/>
-          <w:sz w:val="24"/>
-          <w:szCs w:val="24"/>
-          <w:lang w:val="es-419"/>
-        </w:rPr>
-        <w:t xml:space="preserve"> la predicción muestra que la fuente de energía para cocinar es</w:t>
-      </w:r>
-      <w:r>
-        <w:rPr>
-          <w:rFonts w:ascii="Arial" w:hAnsi="Arial" w:cs="Arial"/>
-          <w:sz w:val="24"/>
-          <w:szCs w:val="24"/>
-          <w:lang w:val="es-419"/>
-        </w:rPr>
-        <w:t xml:space="preserve"> Propano</w:t>
+        <w:t>, que el t</w:t>
+      </w:r>
+      <w:r>
+        <w:rPr>
+          <w:rFonts w:ascii="Arial" w:hAnsi="Arial" w:cs="Arial"/>
+          <w:sz w:val="24"/>
+          <w:szCs w:val="24"/>
+          <w:lang w:val="es-419"/>
+        </w:rPr>
+        <w:t>ratamiento al agua para beber</w:t>
+      </w:r>
+      <w:r>
+        <w:rPr>
+          <w:rFonts w:ascii="Arial" w:hAnsi="Arial" w:cs="Arial"/>
+          <w:sz w:val="24"/>
+          <w:szCs w:val="24"/>
+          <w:lang w:val="es-419"/>
+        </w:rPr>
+        <w:t xml:space="preserve"> es </w:t>
+      </w:r>
+      <w:r>
+        <w:rPr>
+          <w:rFonts w:ascii="Arial" w:hAnsi="Arial" w:cs="Arial"/>
+          <w:sz w:val="24"/>
+          <w:szCs w:val="24"/>
+          <w:lang w:val="es-419"/>
+        </w:rPr>
+        <w:t>clorado</w:t>
+      </w:r>
+      <w:r>
+        <w:rPr>
+          <w:rFonts w:ascii="Arial" w:hAnsi="Arial" w:cs="Arial"/>
+          <w:sz w:val="24"/>
+          <w:szCs w:val="24"/>
+          <w:lang w:val="es-419"/>
+        </w:rPr>
+        <w:t xml:space="preserve"> y que tiene una f</w:t>
+      </w:r>
+      <w:r>
+        <w:rPr>
+          <w:rFonts w:ascii="Arial" w:hAnsi="Arial" w:cs="Arial"/>
+          <w:sz w:val="24"/>
+          <w:szCs w:val="24"/>
+          <w:lang w:val="es-419"/>
+        </w:rPr>
+        <w:t>uente de energía para cocinar</w:t>
+      </w:r>
+      <w:r>
+        <w:rPr>
+          <w:rFonts w:ascii="Arial" w:hAnsi="Arial" w:cs="Arial"/>
+          <w:sz w:val="24"/>
+          <w:szCs w:val="24"/>
+          <w:lang w:val="es-419"/>
+        </w:rPr>
+        <w:t xml:space="preserve"> el </w:t>
+      </w:r>
+      <w:proofErr w:type="spellStart"/>
+      <w:r>
+        <w:rPr>
+          <w:rFonts w:ascii="Arial" w:hAnsi="Arial" w:cs="Arial"/>
+          <w:sz w:val="24"/>
+          <w:szCs w:val="24"/>
+          <w:lang w:val="es-419"/>
+        </w:rPr>
+        <w:t>kerocene</w:t>
+      </w:r>
+      <w:proofErr w:type="spellEnd"/>
+      <w:r>
+        <w:rPr>
+          <w:rFonts w:ascii="Arial" w:hAnsi="Arial" w:cs="Arial"/>
+          <w:sz w:val="24"/>
+          <w:szCs w:val="24"/>
+          <w:lang w:val="es-419"/>
+        </w:rPr>
+        <w:t>, la predicción muestra que el tipo de servicio de sanitario es i</w:t>
+      </w:r>
+      <w:r>
+        <w:rPr>
+          <w:rFonts w:ascii="Arial" w:hAnsi="Arial" w:cs="Arial"/>
+          <w:sz w:val="24"/>
+          <w:szCs w:val="24"/>
+          <w:lang w:val="es-419"/>
+        </w:rPr>
+        <w:t xml:space="preserve">nodoro </w:t>
+      </w:r>
+      <w:r>
+        <w:rPr>
+          <w:rFonts w:ascii="Arial" w:hAnsi="Arial" w:cs="Arial"/>
+          <w:sz w:val="24"/>
+          <w:szCs w:val="24"/>
+          <w:lang w:val="es-419"/>
+        </w:rPr>
+        <w:t xml:space="preserve">de </w:t>
+      </w:r>
+      <w:r>
+        <w:rPr>
+          <w:rFonts w:ascii="Arial" w:hAnsi="Arial" w:cs="Arial"/>
+          <w:sz w:val="24"/>
+          <w:szCs w:val="24"/>
+          <w:lang w:val="es-419"/>
+        </w:rPr>
+        <w:t xml:space="preserve">red </w:t>
+      </w:r>
+      <w:r>
+        <w:rPr>
+          <w:rFonts w:ascii="Arial" w:hAnsi="Arial" w:cs="Arial"/>
+          <w:sz w:val="24"/>
+          <w:szCs w:val="24"/>
+          <w:lang w:val="es-419"/>
+        </w:rPr>
+        <w:t xml:space="preserve">de </w:t>
+      </w:r>
+      <w:r>
+        <w:rPr>
+          <w:rFonts w:ascii="Arial" w:hAnsi="Arial" w:cs="Arial"/>
+          <w:sz w:val="24"/>
+          <w:szCs w:val="24"/>
+          <w:lang w:val="es-419"/>
+        </w:rPr>
+        <w:t>drenaje</w:t>
       </w:r>
       <w:r>
         <w:rPr>
@@ -1438,22 +2312,249 @@
       <w:pPr>
         <w:rPr>
           <w:rFonts w:ascii="Arial" w:hAnsi="Arial" w:cs="Arial"/>
-          <w:b/>
-          <w:bCs/>
-          <w:sz w:val="28"/>
-          <w:szCs w:val="28"/>
-          <w:lang w:val="es-419"/>
-        </w:rPr>
-      </w:pPr>
-      <w:r>
-        <w:rPr>
-          <w:rFonts w:ascii="Arial" w:hAnsi="Arial" w:cs="Arial"/>
-          <w:b/>
-          <w:bCs/>
-          <w:sz w:val="28"/>
-          <w:szCs w:val="28"/>
-          <w:lang w:val="es-419"/>
-        </w:rPr>
+          <w:sz w:val="24"/>
+          <w:szCs w:val="24"/>
+          <w:lang w:val="es-419"/>
+        </w:rPr>
+      </w:pPr>
+    </w:p>
+    <w:p>
+      <w:pPr>
+        <w:rPr>
+          <w:rFonts w:ascii="Arial" w:hAnsi="Arial" w:cs="Arial"/>
+          <w:b/>
+          <w:bCs/>
+          <w:sz w:val="24"/>
+          <w:szCs w:val="24"/>
+          <w:lang w:val="es-419"/>
+        </w:rPr>
+      </w:pPr>
+      <w:r>
+        <w:rPr>
+          <w:rFonts w:ascii="Arial" w:hAnsi="Arial" w:cs="Arial"/>
+          <w:b/>
+          <w:bCs/>
+          <w:sz w:val="24"/>
+          <w:szCs w:val="24"/>
+          <w:lang w:val="es-419"/>
+        </w:rPr>
+        <w:t>Tercera</w:t>
+      </w:r>
+      <w:r>
+        <w:rPr>
+          <w:rFonts w:ascii="Arial" w:hAnsi="Arial" w:cs="Arial"/>
+          <w:b/>
+          <w:bCs/>
+          <w:sz w:val="24"/>
+          <w:szCs w:val="24"/>
+          <w:lang w:val="es-419"/>
+        </w:rPr>
+        <w:t xml:space="preserve"> predicción</w:t>
+      </w:r>
+    </w:p>
+    <w:p>
+      <w:pPr>
+        <w:rPr>
+          <w:rFonts w:ascii="Arial" w:hAnsi="Arial" w:cs="Arial"/>
+          <w:sz w:val="24"/>
+          <w:szCs w:val="24"/>
+          <w:lang w:val="es-419"/>
+        </w:rPr>
+      </w:pPr>
+      <w:r>
+        <w:rPr>
+          <w:rFonts w:ascii="Arial" w:hAnsi="Arial" w:cs="Arial"/>
+          <w:sz w:val="24"/>
+          <w:szCs w:val="24"/>
+          <w:lang w:val="es-419"/>
+        </w:rPr>
+        <w:drawing>
+          <wp:inline distT="0" distB="0" distL="0" distR="0" wp14:anchorId="2B71A626" wp14:editId="6EAC0792">
+            <wp:extent cx="4025475" cy="2933700"/>
+            <wp:effectExtent l="0" t="0" r="0" b="0"/>
+            <wp:docPr id="882156034" name="Imagen 1"/>
+            <wp:cNvGraphicFramePr>
+              <a:graphicFrameLocks xmlns:a="http://schemas.openxmlformats.org/drawingml/2006/main" noChangeAspect="1"/>
+            </wp:cNvGraphicFramePr>
+            <a:graphic xmlns:a="http://schemas.openxmlformats.org/drawingml/2006/main">
+              <a:graphicData uri="http://schemas.openxmlformats.org/drawingml/2006/picture">
+                <pic:pic xmlns:pic="http://schemas.openxmlformats.org/drawingml/2006/picture">
+                  <pic:nvPicPr>
+                    <pic:cNvPr id="882156034" name=""/>
+                    <pic:cNvPicPr/>
+                  </pic:nvPicPr>
+                  <pic:blipFill>
+                    <a:blip r:embed="rId12"/>
+                    <a:stretch>
+                      <a:fillRect/>
+                    </a:stretch>
+                  </pic:blipFill>
+                  <pic:spPr>
+                    <a:xfrm>
+                      <a:off x="0" y="0"/>
+                      <a:ext cx="4028006" cy="2935545"/>
+                    </a:xfrm>
+                    <a:prstGeom prst="rect">
+                      <a:avLst/>
+                    </a:prstGeom>
+                  </pic:spPr>
+                </pic:pic>
+              </a:graphicData>
+            </a:graphic>
+          </wp:inline>
+        </w:drawing>
+      </w:r>
+    </w:p>
+    <w:p>
+      <w:pPr>
+        <w:rPr>
+          <w:rFonts w:ascii="Arial" w:hAnsi="Arial" w:cs="Arial"/>
+          <w:sz w:val="24"/>
+          <w:szCs w:val="24"/>
+          <w:lang w:val="es-419"/>
+        </w:rPr>
+      </w:pPr>
+      <w:r>
+        <w:rPr>
+          <w:rFonts w:ascii="Arial" w:hAnsi="Arial" w:cs="Arial"/>
+          <w:sz w:val="24"/>
+          <w:szCs w:val="24"/>
+          <w:lang w:val="es-419"/>
+        </w:rPr>
+        <w:t>Para un hogar que pertenece al área rural, que el t</w:t>
+      </w:r>
+      <w:r>
+        <w:rPr>
+          <w:rFonts w:ascii="Arial" w:hAnsi="Arial" w:cs="Arial"/>
+          <w:sz w:val="24"/>
+          <w:szCs w:val="24"/>
+          <w:lang w:val="es-419"/>
+        </w:rPr>
+        <w:t>ratamiento al agua para beber</w:t>
+      </w:r>
+      <w:r>
+        <w:rPr>
+          <w:rFonts w:ascii="Arial" w:hAnsi="Arial" w:cs="Arial"/>
+          <w:sz w:val="24"/>
+          <w:szCs w:val="24"/>
+          <w:lang w:val="es-419"/>
+        </w:rPr>
+        <w:t xml:space="preserve"> es </w:t>
+      </w:r>
+      <w:r>
+        <w:rPr>
+          <w:rFonts w:ascii="Arial" w:hAnsi="Arial" w:cs="Arial"/>
+          <w:sz w:val="24"/>
+          <w:szCs w:val="24"/>
+          <w:lang w:val="es-419"/>
+        </w:rPr>
+        <w:t>filtrado</w:t>
+      </w:r>
+      <w:r>
+        <w:rPr>
+          <w:rFonts w:ascii="Arial" w:hAnsi="Arial" w:cs="Arial"/>
+          <w:sz w:val="24"/>
+          <w:szCs w:val="24"/>
+          <w:lang w:val="es-419"/>
+        </w:rPr>
+        <w:t xml:space="preserve"> y que tiene una f</w:t>
+      </w:r>
+      <w:r>
+        <w:rPr>
+          <w:rFonts w:ascii="Arial" w:hAnsi="Arial" w:cs="Arial"/>
+          <w:sz w:val="24"/>
+          <w:szCs w:val="24"/>
+          <w:lang w:val="es-419"/>
+        </w:rPr>
+        <w:t>uente de energía para cocinar</w:t>
+      </w:r>
+      <w:r>
+        <w:rPr>
+          <w:rFonts w:ascii="Arial" w:hAnsi="Arial" w:cs="Arial"/>
+          <w:sz w:val="24"/>
+          <w:szCs w:val="24"/>
+          <w:lang w:val="es-419"/>
+        </w:rPr>
+        <w:t xml:space="preserve"> </w:t>
+      </w:r>
+      <w:proofErr w:type="gramStart"/>
+      <w:r>
+        <w:rPr>
+          <w:rFonts w:ascii="Arial" w:hAnsi="Arial" w:cs="Arial"/>
+          <w:sz w:val="24"/>
+          <w:szCs w:val="24"/>
+          <w:lang w:val="es-419"/>
+        </w:rPr>
+        <w:t xml:space="preserve">el </w:t>
+      </w:r>
+      <w:r>
+        <w:rPr>
+          <w:rFonts w:ascii="Arial" w:hAnsi="Arial" w:cs="Arial"/>
+          <w:sz w:val="24"/>
+          <w:szCs w:val="24"/>
+          <w:lang w:val="es-419"/>
+        </w:rPr>
+        <w:t>leña</w:t>
+      </w:r>
+      <w:proofErr w:type="gramEnd"/>
+      <w:r>
+        <w:rPr>
+          <w:rFonts w:ascii="Arial" w:hAnsi="Arial" w:cs="Arial"/>
+          <w:sz w:val="24"/>
+          <w:szCs w:val="24"/>
+          <w:lang w:val="es-419"/>
+        </w:rPr>
+        <w:t xml:space="preserve">, la predicción muestra que el tipo de servicio de sanitario es </w:t>
+      </w:r>
+      <w:r>
+        <w:rPr>
+          <w:rFonts w:ascii="Arial" w:hAnsi="Arial" w:cs="Arial"/>
+          <w:sz w:val="24"/>
+          <w:szCs w:val="24"/>
+          <w:lang w:val="es-419"/>
+        </w:rPr>
+        <w:t>l</w:t>
+      </w:r>
+      <w:r>
+        <w:rPr>
+          <w:rFonts w:ascii="Arial" w:hAnsi="Arial" w:cs="Arial"/>
+          <w:sz w:val="24"/>
+          <w:szCs w:val="24"/>
+          <w:lang w:val="es-419"/>
+        </w:rPr>
+        <w:t>etrina</w:t>
+      </w:r>
+      <w:r>
+        <w:rPr>
+          <w:rFonts w:ascii="Arial" w:hAnsi="Arial" w:cs="Arial"/>
+          <w:sz w:val="24"/>
+          <w:szCs w:val="24"/>
+          <w:lang w:val="es-419"/>
+        </w:rPr>
+        <w:t>.</w:t>
+      </w:r>
+    </w:p>
+    <w:p>
+      <w:pPr>
+        <w:rPr>
+          <w:rFonts w:ascii="Arial" w:hAnsi="Arial" w:cs="Arial"/>
+          <w:b/>
+          <w:bCs/>
+          <w:sz w:val="28"/>
+          <w:szCs w:val="28"/>
+          <w:lang w:val="es-419"/>
+        </w:rPr>
+      </w:pPr>
+      <w:r>
+        <w:rPr>
+          <w:rFonts w:ascii="Arial" w:hAnsi="Arial" w:cs="Arial"/>
+          <w:b/>
+          <w:bCs/>
+          <w:sz w:val="28"/>
+          <w:szCs w:val="28"/>
+          <w:lang w:val="es-419"/>
+        </w:rPr>
+        <w:lastRenderedPageBreak/>
         <w:t xml:space="preserve">Árbol </w:t>
       </w:r>
       <w:r>
@@ -1465,7 +2566,7 @@
           <w:szCs w:val="28"/>
           <w:lang w:val="es-419"/>
         </w:rPr>
-        <w:t>2</w:t>
+        <w:t>3</w:t>
       </w:r>
     </w:p>
     <w:p>
@@ -1479,26 +2580,70 @@
           <w:szCs w:val="28"/>
         </w:rPr>
       </w:pPr>
-    </w:p>
-    <w:p>
-      <w:pPr>
-        <w:rPr>
-          <w:rFonts w:ascii="Arial" w:hAnsi="Arial" w:cs="Arial"/>
-          <w:b/>
-          <w:bCs/>
-          <w:sz w:val="28"/>
-          <w:szCs w:val="28"/>
-        </w:rPr>
-      </w:pPr>
-    </w:p>
-    <w:p>
-      <w:pPr>
-        <w:rPr>
-          <w:rFonts w:ascii="Arial" w:hAnsi="Arial" w:cs="Arial"/>
-          <w:b/>
-          <w:bCs/>
-          <w:sz w:val="28"/>
-          <w:szCs w:val="28"/>
+      <w:r>
+        <w:rPr>
+          <w:rFonts w:ascii="Arial" w:hAnsi="Arial" w:cs="Arial"/>
+          <w:b/>
+          <w:bCs/>
+          <w:sz w:val="28"/>
+          <w:szCs w:val="28"/>
+        </w:rPr>
+        <w:drawing>
+          <wp:inline distT="0" distB="0" distL="0" distR="0" wp14:anchorId="560FB672" wp14:editId="20A4E9C3">
+            <wp:extent cx="4102100" cy="2482803"/>
+            <wp:effectExtent l="0" t="0" r="0" b="0"/>
+            <wp:docPr id="929590806" name="Imagen 4"/>
+            <wp:cNvGraphicFramePr>
+              <a:graphicFrameLocks xmlns:a="http://schemas.openxmlformats.org/drawingml/2006/main" noChangeAspect="1"/>
+            </wp:cNvGraphicFramePr>
+            <a:graphic xmlns:a="http://schemas.openxmlformats.org/drawingml/2006/main">
+              <a:graphicData uri="http://schemas.openxmlformats.org/drawingml/2006/picture">
+                <pic:pic xmlns:pic="http://schemas.openxmlformats.org/drawingml/2006/picture">
+                  <pic:nvPicPr>
+                    <pic:cNvPr id="0" name="Picture 13"/>
+                    <pic:cNvPicPr>
+                      <a:picLocks noChangeAspect="1" noChangeArrowheads="1"/>
+                    </pic:cNvPicPr>
+                  </pic:nvPicPr>
+                  <pic:blipFill>
+                    <a:blip r:embed="rId13">
+                      <a:extLst>
+                        <a:ext uri="{28A0092B-C50C-407E-A947-70E740481C1C}">
+                          <a14:useLocalDpi xmlns:a14="http://schemas.microsoft.com/office/drawing/2010/main" val="0"/>
+                        </a:ext>
+                      </a:extLst>
+                    </a:blip>
+                    <a:srcRect/>
+                    <a:stretch>
+                      <a:fillRect/>
+                    </a:stretch>
+                  </pic:blipFill>
+                  <pic:spPr bwMode="auto">
+                    <a:xfrm>
+                      <a:off x="0" y="0"/>
+                      <a:ext cx="4107770" cy="2486235"/>
+                    </a:xfrm>
+                    <a:prstGeom prst="rect">
+                      <a:avLst/>
+                    </a:prstGeom>
+                    <a:noFill/>
+                    <a:ln>
+                      <a:noFill/>
+                    </a:ln>
+                  </pic:spPr>
+                </pic:pic>
+              </a:graphicData>
+            </a:graphic>
+          </wp:inline>
+        </w:drawing>
+      </w:r>
+    </w:p>
+    <w:p>
+      <w:pPr>
+        <w:rPr>
+          <w:rFonts w:ascii="Arial" w:hAnsi="Arial" w:cs="Arial"/>
+          <w:sz w:val="24"/>
+          <w:szCs w:val="24"/>
           <w:lang w:val="es-419"/>
         </w:rPr>
       </w:pPr>
@@ -1524,6 +2669,1362 @@
         </w:rPr>
         <w:t>sión</w:t>
       </w:r>
+    </w:p>
+    <w:p>
+      <w:pPr>
+        <w:rPr>
+          <w:rFonts w:ascii="Arial" w:hAnsi="Arial" w:cs="Arial"/>
+          <w:b/>
+          <w:bCs/>
+          <w:sz w:val="24"/>
+          <w:szCs w:val="24"/>
+          <w:lang w:val="es-419"/>
+        </w:rPr>
+      </w:pPr>
+      <w:r>
+        <w:rPr>
+          <w:rFonts w:ascii="Arial" w:hAnsi="Arial" w:cs="Arial"/>
+          <w:b/>
+          <w:bCs/>
+          <w:sz w:val="24"/>
+          <w:szCs w:val="24"/>
+          <w:lang w:val="es-419"/>
+        </w:rPr>
+        <w:t>Nodo Raíz:</w:t>
+      </w:r>
+    </w:p>
+    <w:p>
+      <w:pPr>
+        <w:rPr>
+          <w:rFonts w:ascii="Arial" w:hAnsi="Arial" w:cs="Arial"/>
+          <w:sz w:val="24"/>
+          <w:szCs w:val="24"/>
+          <w:lang w:val="es-419"/>
+        </w:rPr>
+      </w:pPr>
+      <w:r>
+        <w:rPr>
+          <w:rFonts w:ascii="Arial" w:hAnsi="Arial" w:cs="Arial"/>
+          <w:sz w:val="24"/>
+          <w:szCs w:val="24"/>
+          <w:lang w:val="es-419"/>
+        </w:rPr>
+        <w:t>P02B09 (Forma para eliminar la basura):</w:t>
+      </w:r>
+    </w:p>
+    <w:p>
+      <w:pPr>
+        <w:ind w:firstLine="720"/>
+        <w:rPr>
+          <w:rFonts w:ascii="Arial" w:hAnsi="Arial" w:cs="Arial"/>
+          <w:sz w:val="24"/>
+          <w:szCs w:val="24"/>
+          <w:lang w:val="es-419"/>
+        </w:rPr>
+      </w:pPr>
+      <w:r>
+        <w:rPr>
+          <w:rFonts w:ascii="Arial" w:hAnsi="Arial" w:cs="Arial"/>
+          <w:sz w:val="24"/>
+          <w:szCs w:val="24"/>
+          <w:lang w:val="es-419"/>
+        </w:rPr>
+        <w:t>Si P02B09 es menor a 3 (es decir, Servicio municipal o Servicio privado):</w:t>
+      </w:r>
+    </w:p>
+    <w:p>
+      <w:pPr>
+        <w:ind w:firstLine="720"/>
+        <w:rPr>
+          <w:rFonts w:ascii="Arial" w:hAnsi="Arial" w:cs="Arial"/>
+          <w:sz w:val="24"/>
+          <w:szCs w:val="24"/>
+          <w:lang w:val="es-419"/>
+        </w:rPr>
+      </w:pPr>
+      <w:r>
+        <w:rPr>
+          <w:rFonts w:ascii="Arial" w:hAnsi="Arial" w:cs="Arial"/>
+          <w:sz w:val="24"/>
+          <w:szCs w:val="24"/>
+          <w:lang w:val="es-419"/>
+        </w:rPr>
+        <w:t>Se evalúa P02A06 (Total de cuartos en la vivienda).</w:t>
+      </w:r>
+    </w:p>
+    <w:p>
+      <w:pPr>
+        <w:ind w:left="720"/>
+        <w:rPr>
+          <w:rFonts w:ascii="Arial" w:hAnsi="Arial" w:cs="Arial"/>
+          <w:sz w:val="24"/>
+          <w:szCs w:val="24"/>
+          <w:lang w:val="es-419"/>
+        </w:rPr>
+      </w:pPr>
+      <w:r>
+        <w:rPr>
+          <w:rFonts w:ascii="Arial" w:hAnsi="Arial" w:cs="Arial"/>
+          <w:sz w:val="24"/>
+          <w:szCs w:val="24"/>
+          <w:lang w:val="es-419"/>
+        </w:rPr>
+        <w:t xml:space="preserve">Si P02B09 es mayor o igual a 3 (es decir, Se quema, Se entierra, Se tira, Aboneras, </w:t>
+      </w:r>
+      <w:proofErr w:type="spellStart"/>
+      <w:r>
+        <w:rPr>
+          <w:rFonts w:ascii="Arial" w:hAnsi="Arial" w:cs="Arial"/>
+          <w:sz w:val="24"/>
+          <w:szCs w:val="24"/>
+          <w:lang w:val="es-419"/>
+        </w:rPr>
+        <w:t>o</w:t>
+      </w:r>
+      <w:proofErr w:type="spellEnd"/>
+      <w:r>
+        <w:rPr>
+          <w:rFonts w:ascii="Arial" w:hAnsi="Arial" w:cs="Arial"/>
+          <w:sz w:val="24"/>
+          <w:szCs w:val="24"/>
+          <w:lang w:val="es-419"/>
+        </w:rPr>
+        <w:t xml:space="preserve"> Otro), el árbol predice P02A03 = 2 (material predominante del techo = Lámina).</w:t>
+      </w:r>
+    </w:p>
+    <w:p>
+      <w:pPr>
+        <w:rPr>
+          <w:rFonts w:ascii="Arial" w:hAnsi="Arial" w:cs="Arial"/>
+          <w:b/>
+          <w:bCs/>
+          <w:sz w:val="24"/>
+          <w:szCs w:val="24"/>
+          <w:lang w:val="es-419"/>
+        </w:rPr>
+      </w:pPr>
+      <w:r>
+        <w:rPr>
+          <w:rFonts w:ascii="Arial" w:hAnsi="Arial" w:cs="Arial"/>
+          <w:b/>
+          <w:bCs/>
+          <w:sz w:val="24"/>
+          <w:szCs w:val="24"/>
+          <w:lang w:val="es-419"/>
+        </w:rPr>
+        <w:t>Subdivisión cuando P02B09 &lt; 3 (Servicio municipal o Servicio privado):</w:t>
+      </w:r>
+    </w:p>
+    <w:p>
+      <w:pPr>
+        <w:rPr>
+          <w:rFonts w:ascii="Arial" w:hAnsi="Arial" w:cs="Arial"/>
+          <w:sz w:val="24"/>
+          <w:szCs w:val="24"/>
+          <w:lang w:val="es-419"/>
+        </w:rPr>
+      </w:pPr>
+      <w:r>
+        <w:rPr>
+          <w:rFonts w:ascii="Arial" w:hAnsi="Arial" w:cs="Arial"/>
+          <w:sz w:val="24"/>
+          <w:szCs w:val="24"/>
+          <w:lang w:val="es-419"/>
+        </w:rPr>
+        <w:t>P02A06 (Total de cuartos en la vivienda):</w:t>
+      </w:r>
+    </w:p>
+    <w:p>
+      <w:pPr>
+        <w:ind w:firstLine="720"/>
+        <w:rPr>
+          <w:rFonts w:ascii="Arial" w:hAnsi="Arial" w:cs="Arial"/>
+          <w:sz w:val="24"/>
+          <w:szCs w:val="24"/>
+          <w:lang w:val="es-419"/>
+        </w:rPr>
+      </w:pPr>
+      <w:r>
+        <w:rPr>
+          <w:rFonts w:ascii="Arial" w:hAnsi="Arial" w:cs="Arial"/>
+          <w:sz w:val="24"/>
+          <w:szCs w:val="24"/>
+          <w:lang w:val="es-419"/>
+        </w:rPr>
+        <w:t>Si P02A06 es mayor o igual a 3 (es decir, el hogar tiene 3 o más cuartos):</w:t>
+      </w:r>
+    </w:p>
+    <w:p>
+      <w:pPr>
+        <w:ind w:left="720"/>
+        <w:rPr>
+          <w:rFonts w:ascii="Arial" w:hAnsi="Arial" w:cs="Arial"/>
+          <w:sz w:val="24"/>
+          <w:szCs w:val="24"/>
+          <w:lang w:val="es-419"/>
+        </w:rPr>
+      </w:pPr>
+      <w:r>
+        <w:rPr>
+          <w:rFonts w:ascii="Arial" w:hAnsi="Arial" w:cs="Arial"/>
+          <w:sz w:val="24"/>
+          <w:szCs w:val="24"/>
+          <w:lang w:val="es-419"/>
+        </w:rPr>
+        <w:t>Predicción: 61% de los hogares tienen material predominante del techo = Concreto (P02A03 = 1).</w:t>
+      </w:r>
+    </w:p>
+    <w:p>
+      <w:pPr>
+        <w:rPr>
+          <w:rFonts w:ascii="Arial" w:hAnsi="Arial" w:cs="Arial"/>
+          <w:sz w:val="24"/>
+          <w:szCs w:val="24"/>
+          <w:lang w:val="es-419"/>
+        </w:rPr>
+      </w:pPr>
+      <w:r>
+        <w:rPr>
+          <w:rFonts w:ascii="Arial" w:hAnsi="Arial" w:cs="Arial"/>
+          <w:sz w:val="24"/>
+          <w:szCs w:val="24"/>
+          <w:lang w:val="es-419"/>
+        </w:rPr>
+        <w:t>Si P02A06 es menor que 3 (es decir, el hogar tiene menos de 3 cuartos):</w:t>
+      </w:r>
+    </w:p>
+    <w:p>
+      <w:pPr>
+        <w:ind w:firstLine="720"/>
+        <w:rPr>
+          <w:rFonts w:ascii="Arial" w:hAnsi="Arial" w:cs="Arial"/>
+          <w:sz w:val="24"/>
+          <w:szCs w:val="24"/>
+          <w:lang w:val="es-419"/>
+        </w:rPr>
+      </w:pPr>
+      <w:r>
+        <w:rPr>
+          <w:rFonts w:ascii="Arial" w:hAnsi="Arial" w:cs="Arial"/>
+          <w:sz w:val="24"/>
+          <w:szCs w:val="24"/>
+          <w:lang w:val="es-419"/>
+        </w:rPr>
+        <w:t>Se evalúa P02B07 (Tipo de servicio sanitario).</w:t>
+      </w:r>
+    </w:p>
+    <w:p>
+      <w:pPr>
+        <w:rPr>
+          <w:rFonts w:ascii="Arial" w:hAnsi="Arial" w:cs="Arial"/>
+          <w:b/>
+          <w:bCs/>
+          <w:sz w:val="24"/>
+          <w:szCs w:val="24"/>
+          <w:lang w:val="es-419"/>
+        </w:rPr>
+      </w:pPr>
+      <w:r>
+        <w:rPr>
+          <w:rFonts w:ascii="Arial" w:hAnsi="Arial" w:cs="Arial"/>
+          <w:b/>
+          <w:bCs/>
+          <w:sz w:val="24"/>
+          <w:szCs w:val="24"/>
+          <w:lang w:val="es-419"/>
+        </w:rPr>
+        <w:t>Subdivisión cuando P02A06 &lt; 3:</w:t>
+      </w:r>
+    </w:p>
+    <w:p>
+      <w:pPr>
+        <w:rPr>
+          <w:rFonts w:ascii="Arial" w:hAnsi="Arial" w:cs="Arial"/>
+          <w:sz w:val="24"/>
+          <w:szCs w:val="24"/>
+          <w:lang w:val="es-419"/>
+        </w:rPr>
+      </w:pPr>
+      <w:r>
+        <w:rPr>
+          <w:rFonts w:ascii="Arial" w:hAnsi="Arial" w:cs="Arial"/>
+          <w:sz w:val="24"/>
+          <w:szCs w:val="24"/>
+          <w:lang w:val="es-419"/>
+        </w:rPr>
+        <w:t>P02B07 (Tipo de servicio sanitario):</w:t>
+      </w:r>
+    </w:p>
+    <w:p>
+      <w:pPr>
+        <w:ind w:firstLine="720"/>
+        <w:rPr>
+          <w:rFonts w:ascii="Arial" w:hAnsi="Arial" w:cs="Arial"/>
+          <w:sz w:val="24"/>
+          <w:szCs w:val="24"/>
+          <w:lang w:val="es-419"/>
+        </w:rPr>
+      </w:pPr>
+      <w:r>
+        <w:rPr>
+          <w:rFonts w:ascii="Arial" w:hAnsi="Arial" w:cs="Arial"/>
+          <w:sz w:val="24"/>
+          <w:szCs w:val="24"/>
+          <w:lang w:val="es-419"/>
+        </w:rPr>
+        <w:t>Si P02B07 es menor que 2 (es decir, Inodoro red de drenaje):</w:t>
+      </w:r>
+    </w:p>
+    <w:p>
+      <w:pPr>
+        <w:ind w:left="720"/>
+        <w:rPr>
+          <w:rFonts w:ascii="Arial" w:hAnsi="Arial" w:cs="Arial"/>
+          <w:sz w:val="24"/>
+          <w:szCs w:val="24"/>
+          <w:lang w:val="es-419"/>
+        </w:rPr>
+      </w:pPr>
+      <w:r>
+        <w:rPr>
+          <w:rFonts w:ascii="Arial" w:hAnsi="Arial" w:cs="Arial"/>
+          <w:sz w:val="24"/>
+          <w:szCs w:val="24"/>
+          <w:lang w:val="es-419"/>
+        </w:rPr>
+        <w:t>Predicción: 32% de los hogares tienen material predominante del techo = Concreto (P02A03 = 1).</w:t>
+      </w:r>
+    </w:p>
+    <w:p>
+      <w:pPr>
+        <w:ind w:left="720"/>
+        <w:rPr>
+          <w:rFonts w:ascii="Arial" w:hAnsi="Arial" w:cs="Arial"/>
+          <w:sz w:val="24"/>
+          <w:szCs w:val="24"/>
+          <w:lang w:val="es-419"/>
+        </w:rPr>
+      </w:pPr>
+      <w:r>
+        <w:rPr>
+          <w:rFonts w:ascii="Arial" w:hAnsi="Arial" w:cs="Arial"/>
+          <w:sz w:val="24"/>
+          <w:szCs w:val="24"/>
+          <w:lang w:val="es-419"/>
+        </w:rPr>
+        <w:t>Si P02B07 es mayor o igual a 2 (es decir, Inodoro fosa séptica, Excusado, Letrina, o No tiene):</w:t>
+      </w:r>
+    </w:p>
+    <w:p>
+      <w:pPr>
+        <w:ind w:left="720"/>
+        <w:rPr>
+          <w:rFonts w:ascii="Arial" w:hAnsi="Arial" w:cs="Arial"/>
+          <w:sz w:val="24"/>
+          <w:szCs w:val="24"/>
+          <w:lang w:val="es-419"/>
+        </w:rPr>
+      </w:pPr>
+      <w:r>
+        <w:rPr>
+          <w:rFonts w:ascii="Arial" w:hAnsi="Arial" w:cs="Arial"/>
+          <w:sz w:val="24"/>
+          <w:szCs w:val="24"/>
+          <w:lang w:val="es-419"/>
+        </w:rPr>
+        <w:lastRenderedPageBreak/>
+        <w:t xml:space="preserve">Predicción: 37% de los hogares tienen material predominante del techo = </w:t>
+      </w:r>
+      <w:proofErr w:type="spellStart"/>
+      <w:r>
+        <w:rPr>
+          <w:rFonts w:ascii="Arial" w:hAnsi="Arial" w:cs="Arial"/>
+          <w:sz w:val="24"/>
+          <w:szCs w:val="24"/>
+          <w:lang w:val="es-419"/>
+        </w:rPr>
+        <w:t>Duralita</w:t>
+      </w:r>
+      <w:proofErr w:type="spellEnd"/>
+      <w:r>
+        <w:rPr>
+          <w:rFonts w:ascii="Arial" w:hAnsi="Arial" w:cs="Arial"/>
+          <w:sz w:val="24"/>
+          <w:szCs w:val="24"/>
+          <w:lang w:val="es-419"/>
+        </w:rPr>
+        <w:t xml:space="preserve"> (P02A03 = 3).</w:t>
+      </w:r>
+    </w:p>
+    <w:p>
+      <w:pPr>
+        <w:rPr>
+          <w:rFonts w:ascii="Arial" w:hAnsi="Arial" w:cs="Arial"/>
+          <w:b/>
+          <w:bCs/>
+          <w:sz w:val="24"/>
+          <w:szCs w:val="24"/>
+          <w:lang w:val="es-419"/>
+        </w:rPr>
+      </w:pPr>
+      <w:r>
+        <w:rPr>
+          <w:rFonts w:ascii="Arial" w:hAnsi="Arial" w:cs="Arial"/>
+          <w:b/>
+          <w:bCs/>
+          <w:sz w:val="24"/>
+          <w:szCs w:val="24"/>
+          <w:lang w:val="es-419"/>
+        </w:rPr>
+        <w:t>Primera predicción</w:t>
+      </w:r>
+    </w:p>
+    <w:p>
+      <w:pPr>
+        <w:rPr>
+          <w:rFonts w:ascii="Arial" w:hAnsi="Arial" w:cs="Arial"/>
+          <w:sz w:val="24"/>
+          <w:szCs w:val="24"/>
+          <w:lang w:val="es-419"/>
+        </w:rPr>
+      </w:pPr>
+      <w:r>
+        <w:rPr>
+          <w:rFonts w:ascii="Arial" w:hAnsi="Arial" w:cs="Arial"/>
+          <w:sz w:val="24"/>
+          <w:szCs w:val="24"/>
+          <w:lang w:val="es-419"/>
+        </w:rPr>
+        <w:drawing>
+          <wp:inline distT="0" distB="0" distL="0" distR="0" wp14:anchorId="2E3076EE" wp14:editId="6DCE5572">
+            <wp:extent cx="4006850" cy="1550180"/>
+            <wp:effectExtent l="0" t="0" r="0" b="0"/>
+            <wp:docPr id="1110976019" name="Imagen 1" descr="Interfaz de usuario gráfica, Texto, Aplicación&#10;&#10;Descripción generada automáticamente"/>
+            <wp:cNvGraphicFramePr>
+              <a:graphicFrameLocks xmlns:a="http://schemas.openxmlformats.org/drawingml/2006/main" noChangeAspect="1"/>
+            </wp:cNvGraphicFramePr>
+            <a:graphic xmlns:a="http://schemas.openxmlformats.org/drawingml/2006/main">
+              <a:graphicData uri="http://schemas.openxmlformats.org/drawingml/2006/picture">
+                <pic:pic xmlns:pic="http://schemas.openxmlformats.org/drawingml/2006/picture">
+                  <pic:nvPicPr>
+                    <pic:cNvPr id="1110976019" name="Imagen 1" descr="Interfaz de usuario gráfica, Texto, Aplicación&#10;&#10;Descripción generada automáticamente"/>
+                    <pic:cNvPicPr/>
+                  </pic:nvPicPr>
+                  <pic:blipFill>
+                    <a:blip r:embed="rId14"/>
+                    <a:stretch>
+                      <a:fillRect/>
+                    </a:stretch>
+                  </pic:blipFill>
+                  <pic:spPr>
+                    <a:xfrm>
+                      <a:off x="0" y="0"/>
+                      <a:ext cx="4016590" cy="1553948"/>
+                    </a:xfrm>
+                    <a:prstGeom prst="rect">
+                      <a:avLst/>
+                    </a:prstGeom>
+                  </pic:spPr>
+                </pic:pic>
+              </a:graphicData>
+            </a:graphic>
+          </wp:inline>
+        </w:drawing>
+      </w:r>
+    </w:p>
+    <w:p>
+      <w:pPr>
+        <w:rPr>
+          <w:rFonts w:ascii="Arial" w:hAnsi="Arial" w:cs="Arial"/>
+          <w:sz w:val="24"/>
+          <w:szCs w:val="24"/>
+          <w:lang w:val="es-419"/>
+        </w:rPr>
+      </w:pPr>
+      <w:r>
+        <w:rPr>
+          <w:rFonts w:ascii="Arial" w:hAnsi="Arial" w:cs="Arial"/>
+          <w:sz w:val="24"/>
+          <w:szCs w:val="24"/>
+          <w:lang w:val="es-419"/>
+        </w:rPr>
+        <w:t>El árbol de decisión predice que el material predominante en el techo es Lámina (P02A03 = 2) para el hogar1, que tiene 2 cuartos (P02A06 = 2), utiliza agua hervida para beber (P02B04 = 2) y tiene un servicio sanitario tipo Excusado (P02B07 = 3) y Servicio municipal para eliminar la basura (P02B09 = 1). El árbol sigue una ruta que, dado el número de cuartos y el tipo de servicio sanitario, lleva a la predicción de Lámina como material del techo. Esta es una opción más económica comparada con otros materiales como Concreto.</w:t>
+      </w:r>
+    </w:p>
+    <w:p>
+      <w:pPr>
+        <w:rPr>
+          <w:rFonts w:ascii="Arial" w:hAnsi="Arial" w:cs="Arial"/>
+          <w:b/>
+          <w:bCs/>
+          <w:sz w:val="24"/>
+          <w:szCs w:val="24"/>
+          <w:lang w:val="es-419"/>
+        </w:rPr>
+      </w:pPr>
+      <w:r>
+        <w:rPr>
+          <w:rFonts w:ascii="Arial" w:hAnsi="Arial" w:cs="Arial"/>
+          <w:b/>
+          <w:bCs/>
+          <w:sz w:val="24"/>
+          <w:szCs w:val="24"/>
+          <w:lang w:val="es-419"/>
+        </w:rPr>
+        <w:t>Segunda</w:t>
+      </w:r>
+      <w:r>
+        <w:rPr>
+          <w:rFonts w:ascii="Arial" w:hAnsi="Arial" w:cs="Arial"/>
+          <w:b/>
+          <w:bCs/>
+          <w:sz w:val="24"/>
+          <w:szCs w:val="24"/>
+          <w:lang w:val="es-419"/>
+        </w:rPr>
+        <w:t xml:space="preserve"> predicción</w:t>
+      </w:r>
+    </w:p>
+    <w:p>
+      <w:pPr>
+        <w:rPr>
+          <w:rFonts w:ascii="Arial" w:hAnsi="Arial" w:cs="Arial"/>
+          <w:sz w:val="24"/>
+          <w:szCs w:val="24"/>
+          <w:lang w:val="es-419"/>
+        </w:rPr>
+      </w:pPr>
+      <w:r>
+        <w:rPr>
+          <w:rFonts w:ascii="Arial" w:hAnsi="Arial" w:cs="Arial"/>
+          <w:sz w:val="24"/>
+          <w:szCs w:val="24"/>
+          <w:lang w:val="es-419"/>
+        </w:rPr>
+        <w:drawing>
+          <wp:inline distT="0" distB="0" distL="0" distR="0" wp14:anchorId="47A9AD19" wp14:editId="01414006">
+            <wp:extent cx="4140200" cy="1530213"/>
+            <wp:effectExtent l="0" t="0" r="0" b="0"/>
+            <wp:docPr id="595417929" name="Imagen 1" descr="Texto&#10;&#10;Descripción generada automáticamente"/>
+            <wp:cNvGraphicFramePr>
+              <a:graphicFrameLocks xmlns:a="http://schemas.openxmlformats.org/drawingml/2006/main" noChangeAspect="1"/>
+            </wp:cNvGraphicFramePr>
+            <a:graphic xmlns:a="http://schemas.openxmlformats.org/drawingml/2006/main">
+              <a:graphicData uri="http://schemas.openxmlformats.org/drawingml/2006/picture">
+                <pic:pic xmlns:pic="http://schemas.openxmlformats.org/drawingml/2006/picture">
+                  <pic:nvPicPr>
+                    <pic:cNvPr id="595417929" name="Imagen 1" descr="Texto&#10;&#10;Descripción generada automáticamente"/>
+                    <pic:cNvPicPr/>
+                  </pic:nvPicPr>
+                  <pic:blipFill>
+                    <a:blip r:embed="rId15"/>
+                    <a:stretch>
+                      <a:fillRect/>
+                    </a:stretch>
+                  </pic:blipFill>
+                  <pic:spPr>
+                    <a:xfrm>
+                      <a:off x="0" y="0"/>
+                      <a:ext cx="4152666" cy="1534820"/>
+                    </a:xfrm>
+                    <a:prstGeom prst="rect">
+                      <a:avLst/>
+                    </a:prstGeom>
+                  </pic:spPr>
+                </pic:pic>
+              </a:graphicData>
+            </a:graphic>
+          </wp:inline>
+        </w:drawing>
+      </w:r>
+    </w:p>
+    <w:p>
+      <w:pPr>
+        <w:rPr>
+          <w:rFonts w:ascii="Arial" w:hAnsi="Arial" w:cs="Arial"/>
+          <w:sz w:val="24"/>
+          <w:szCs w:val="24"/>
+          <w:lang w:val="es-419"/>
+        </w:rPr>
+      </w:pPr>
+      <w:r>
+        <w:rPr>
+          <w:rFonts w:ascii="Arial" w:hAnsi="Arial" w:cs="Arial"/>
+          <w:sz w:val="24"/>
+          <w:szCs w:val="24"/>
+          <w:lang w:val="es-419"/>
+        </w:rPr>
+        <w:t>El árbol evalúa que el hogar tiene 1 cuarto y utiliza agua purificada (P02B04 = 5), y el tipo de servicio sanitario es Inodoro de red de drenaje (P02B07 = 1). Además, el hogar utiliza una forma de eliminar la basura que es Se entierra (P02B09 = 4), lo cual lleva a la predicción de que el material predominante en el techo es Lámina (P02A03 = 2). Esto indica que el hogar probablemente tiene un techo de material económico o menos duradero comparado con materiales como Concreto.</w:t>
+      </w:r>
+    </w:p>
+    <w:p>
+      <w:pPr>
+        <w:rPr>
+          <w:rFonts w:ascii="Arial" w:hAnsi="Arial" w:cs="Arial"/>
+          <w:sz w:val="24"/>
+          <w:szCs w:val="24"/>
+          <w:lang w:val="es-419"/>
+        </w:rPr>
+      </w:pPr>
+    </w:p>
+    <w:p>
+      <w:pPr>
+        <w:rPr>
+          <w:rFonts w:ascii="Arial" w:hAnsi="Arial" w:cs="Arial"/>
+          <w:sz w:val="24"/>
+          <w:szCs w:val="24"/>
+          <w:lang w:val="es-419"/>
+        </w:rPr>
+      </w:pPr>
+    </w:p>
+    <w:p>
+      <w:pPr>
+        <w:rPr>
+          <w:rFonts w:ascii="Arial" w:hAnsi="Arial" w:cs="Arial"/>
+          <w:sz w:val="24"/>
+          <w:szCs w:val="24"/>
+          <w:lang w:val="es-419"/>
+        </w:rPr>
+      </w:pPr>
+    </w:p>
+    <w:p>
+      <w:pPr>
+        <w:rPr>
+          <w:rFonts w:ascii="Arial" w:hAnsi="Arial" w:cs="Arial"/>
+          <w:sz w:val="24"/>
+          <w:szCs w:val="24"/>
+          <w:lang w:val="es-419"/>
+        </w:rPr>
+      </w:pPr>
+    </w:p>
+    <w:p>
+      <w:pPr>
+        <w:rPr>
+          <w:rFonts w:ascii="Arial" w:hAnsi="Arial" w:cs="Arial"/>
+          <w:sz w:val="24"/>
+          <w:szCs w:val="24"/>
+          <w:lang w:val="es-419"/>
+        </w:rPr>
+      </w:pPr>
+    </w:p>
+    <w:p>
+      <w:pPr>
+        <w:rPr>
+          <w:rFonts w:ascii="Arial" w:hAnsi="Arial" w:cs="Arial"/>
+          <w:sz w:val="24"/>
+          <w:szCs w:val="24"/>
+          <w:lang w:val="es-419"/>
+        </w:rPr>
+      </w:pPr>
+    </w:p>
+    <w:p>
+      <w:pPr>
+        <w:rPr>
+          <w:rFonts w:ascii="Arial" w:hAnsi="Arial" w:cs="Arial"/>
+          <w:b/>
+          <w:bCs/>
+          <w:sz w:val="24"/>
+          <w:szCs w:val="24"/>
+          <w:lang w:val="es-419"/>
+        </w:rPr>
+      </w:pPr>
+      <w:r>
+        <w:rPr>
+          <w:rFonts w:ascii="Arial" w:hAnsi="Arial" w:cs="Arial"/>
+          <w:b/>
+          <w:bCs/>
+          <w:sz w:val="24"/>
+          <w:szCs w:val="24"/>
+          <w:lang w:val="es-419"/>
+        </w:rPr>
+        <w:lastRenderedPageBreak/>
+        <w:t>Tercera</w:t>
+      </w:r>
+      <w:r>
+        <w:rPr>
+          <w:rFonts w:ascii="Arial" w:hAnsi="Arial" w:cs="Arial"/>
+          <w:b/>
+          <w:bCs/>
+          <w:sz w:val="24"/>
+          <w:szCs w:val="24"/>
+          <w:lang w:val="es-419"/>
+        </w:rPr>
+        <w:t xml:space="preserve"> predicción</w:t>
+      </w:r>
+    </w:p>
+    <w:p>
+      <w:pPr>
+        <w:rPr>
+          <w:rFonts w:ascii="Arial" w:hAnsi="Arial" w:cs="Arial"/>
+          <w:sz w:val="24"/>
+          <w:szCs w:val="24"/>
+          <w:lang w:val="es-419"/>
+        </w:rPr>
+      </w:pPr>
+    </w:p>
+    <w:p>
+      <w:pPr>
+        <w:rPr>
+          <w:rFonts w:ascii="Arial" w:hAnsi="Arial" w:cs="Arial"/>
+          <w:b/>
+          <w:bCs/>
+          <w:sz w:val="28"/>
+          <w:szCs w:val="28"/>
+          <w:lang w:val="es-419"/>
+        </w:rPr>
+      </w:pPr>
+      <w:r>
+        <w:rPr>
+          <w:rFonts w:ascii="Arial" w:hAnsi="Arial" w:cs="Arial"/>
+          <w:b/>
+          <w:bCs/>
+          <w:sz w:val="28"/>
+          <w:szCs w:val="28"/>
+          <w:lang w:val="es-419"/>
+        </w:rPr>
+        <w:drawing>
+          <wp:inline distT="0" distB="0" distL="0" distR="0" wp14:anchorId="3940273B" wp14:editId="77488045">
+            <wp:extent cx="4679950" cy="1721409"/>
+            <wp:effectExtent l="0" t="0" r="6350" b="0"/>
+            <wp:docPr id="1233915957" name="Imagen 1" descr="Interfaz de usuario gráfica, Texto, Aplicación&#10;&#10;Descripción generada automáticamente"/>
+            <wp:cNvGraphicFramePr>
+              <a:graphicFrameLocks xmlns:a="http://schemas.openxmlformats.org/drawingml/2006/main" noChangeAspect="1"/>
+            </wp:cNvGraphicFramePr>
+            <a:graphic xmlns:a="http://schemas.openxmlformats.org/drawingml/2006/main">
+              <a:graphicData uri="http://schemas.openxmlformats.org/drawingml/2006/picture">
+                <pic:pic xmlns:pic="http://schemas.openxmlformats.org/drawingml/2006/picture">
+                  <pic:nvPicPr>
+                    <pic:cNvPr id="1233915957" name="Imagen 1" descr="Interfaz de usuario gráfica, Texto, Aplicación&#10;&#10;Descripción generada automáticamente"/>
+                    <pic:cNvPicPr/>
+                  </pic:nvPicPr>
+                  <pic:blipFill>
+                    <a:blip r:embed="rId16"/>
+                    <a:stretch>
+                      <a:fillRect/>
+                    </a:stretch>
+                  </pic:blipFill>
+                  <pic:spPr>
+                    <a:xfrm>
+                      <a:off x="0" y="0"/>
+                      <a:ext cx="4694984" cy="1726939"/>
+                    </a:xfrm>
+                    <a:prstGeom prst="rect">
+                      <a:avLst/>
+                    </a:prstGeom>
+                  </pic:spPr>
+                </pic:pic>
+              </a:graphicData>
+            </a:graphic>
+          </wp:inline>
+        </w:drawing>
+      </w:r>
+    </w:p>
+    <w:p>
+      <w:pPr>
+        <w:rPr>
+          <w:rFonts w:ascii="Arial" w:hAnsi="Arial" w:cs="Arial"/>
+          <w:sz w:val="24"/>
+          <w:szCs w:val="24"/>
+          <w:lang w:val="es-419"/>
+        </w:rPr>
+      </w:pPr>
+      <w:r>
+        <w:rPr>
+          <w:rFonts w:ascii="Arial" w:hAnsi="Arial" w:cs="Arial"/>
+          <w:sz w:val="24"/>
+          <w:szCs w:val="24"/>
+          <w:lang w:val="es-419"/>
+        </w:rPr>
+        <w:t>El árbol de decisión evalúa que el hogar tiene 3 cuartos (P02A06 = 3), usa agua clorada para beber (P02B04 = 4), y utiliza la forma de eliminar la basura "Se quema" (P02B09 = 3). Además, el tipo de servicio sanitario es Letrina (P02B07 = 4). A partir de estas características, el árbol predice que el material predominante en el techo es Lámina (P02A03 = 2), lo que indica que el hogar probablemente tiene un techo de material económico o menos duradero en comparación con otros materiales como Concreto.</w:t>
+      </w:r>
+    </w:p>
+    <w:p>
+      <w:pPr>
+        <w:rPr>
+          <w:rFonts w:ascii="Arial" w:hAnsi="Arial" w:cs="Arial"/>
+          <w:b/>
+          <w:bCs/>
+          <w:sz w:val="28"/>
+          <w:szCs w:val="28"/>
+          <w:lang w:val="es-419"/>
+        </w:rPr>
+      </w:pPr>
+      <w:r>
+        <w:rPr>
+          <w:rFonts w:ascii="Arial" w:hAnsi="Arial" w:cs="Arial"/>
+          <w:b/>
+          <w:bCs/>
+          <w:sz w:val="28"/>
+          <w:szCs w:val="28"/>
+          <w:lang w:val="es-419"/>
+        </w:rPr>
+        <w:t xml:space="preserve">Árbol </w:t>
+      </w:r>
+      <w:r>
+        <w:rPr>
+          <w:rFonts w:ascii="Arial" w:hAnsi="Arial" w:cs="Arial"/>
+          <w:b/>
+          <w:bCs/>
+          <w:sz w:val="28"/>
+          <w:szCs w:val="28"/>
+          <w:lang w:val="es-419"/>
+        </w:rPr>
+        <w:t>4</w:t>
+      </w:r>
+    </w:p>
+    <w:p>
+      <w:pPr>
+        <w:jc w:val="center"/>
+        <w:rPr>
+          <w:rFonts w:ascii="Arial" w:hAnsi="Arial" w:cs="Arial"/>
+          <w:b/>
+          <w:bCs/>
+          <w:sz w:val="28"/>
+          <w:szCs w:val="28"/>
+        </w:rPr>
+      </w:pPr>
+      <w:r>
+        <w:rPr>
+          <w:rFonts w:ascii="Arial" w:hAnsi="Arial" w:cs="Arial"/>
+          <w:b/>
+          <w:bCs/>
+          <w:sz w:val="28"/>
+          <w:szCs w:val="28"/>
+        </w:rPr>
+        <w:drawing>
+          <wp:inline distT="0" distB="0" distL="0" distR="0" wp14:anchorId="17799E8F" wp14:editId="484D28C8">
+            <wp:extent cx="3871366" cy="2343150"/>
+            <wp:effectExtent l="0" t="0" r="0" b="0"/>
+            <wp:docPr id="1622029362" name="Imagen 6"/>
+            <wp:cNvGraphicFramePr>
+              <a:graphicFrameLocks xmlns:a="http://schemas.openxmlformats.org/drawingml/2006/main" noChangeAspect="1"/>
+            </wp:cNvGraphicFramePr>
+            <a:graphic xmlns:a="http://schemas.openxmlformats.org/drawingml/2006/main">
+              <a:graphicData uri="http://schemas.openxmlformats.org/drawingml/2006/picture">
+                <pic:pic xmlns:pic="http://schemas.openxmlformats.org/drawingml/2006/picture">
+                  <pic:nvPicPr>
+                    <pic:cNvPr id="0" name="Picture 20"/>
+                    <pic:cNvPicPr>
+                      <a:picLocks noChangeAspect="1" noChangeArrowheads="1"/>
+                    </pic:cNvPicPr>
+                  </pic:nvPicPr>
+                  <pic:blipFill>
+                    <a:blip r:embed="rId17">
+                      <a:extLst>
+                        <a:ext uri="{28A0092B-C50C-407E-A947-70E740481C1C}">
+                          <a14:useLocalDpi xmlns:a14="http://schemas.microsoft.com/office/drawing/2010/main" val="0"/>
+                        </a:ext>
+                      </a:extLst>
+                    </a:blip>
+                    <a:srcRect/>
+                    <a:stretch>
+                      <a:fillRect/>
+                    </a:stretch>
+                  </pic:blipFill>
+                  <pic:spPr bwMode="auto">
+                    <a:xfrm>
+                      <a:off x="0" y="0"/>
+                      <a:ext cx="3873063" cy="2344177"/>
+                    </a:xfrm>
+                    <a:prstGeom prst="rect">
+                      <a:avLst/>
+                    </a:prstGeom>
+                    <a:noFill/>
+                    <a:ln>
+                      <a:noFill/>
+                    </a:ln>
+                  </pic:spPr>
+                </pic:pic>
+              </a:graphicData>
+            </a:graphic>
+          </wp:inline>
+        </w:drawing>
+      </w:r>
+    </w:p>
+    <w:p>
+      <w:pPr>
+        <w:jc w:val="center"/>
+        <w:rPr>
+          <w:rFonts w:ascii="Arial" w:hAnsi="Arial" w:cs="Arial"/>
+          <w:b/>
+          <w:bCs/>
+          <w:sz w:val="28"/>
+          <w:szCs w:val="28"/>
+        </w:rPr>
+      </w:pPr>
+    </w:p>
+    <w:p>
+      <w:pPr>
+        <w:rPr>
+          <w:rFonts w:ascii="Arial" w:hAnsi="Arial" w:cs="Arial"/>
+          <w:sz w:val="24"/>
+          <w:szCs w:val="24"/>
+          <w:lang w:val="es-419"/>
+        </w:rPr>
+      </w:pPr>
+      <w:r>
+        <w:rPr>
+          <w:rFonts w:ascii="Arial" w:hAnsi="Arial" w:cs="Arial"/>
+          <w:b/>
+          <w:bCs/>
+          <w:sz w:val="28"/>
+          <w:szCs w:val="28"/>
+          <w:lang w:val="es-419"/>
+        </w:rPr>
+        <w:t>Interpretación del árbol de deci</w:t>
+      </w:r>
+      <w:r>
+        <w:rPr>
+          <w:rFonts w:ascii="Arial" w:hAnsi="Arial" w:cs="Arial"/>
+          <w:b/>
+          <w:bCs/>
+          <w:sz w:val="28"/>
+          <w:szCs w:val="28"/>
+          <w:lang w:val="es-419"/>
+        </w:rPr>
+        <w:t>sión</w:t>
+      </w:r>
+    </w:p>
+    <w:p>
+      <w:pPr>
+        <w:rPr>
+          <w:rFonts w:ascii="Arial" w:hAnsi="Arial" w:cs="Arial"/>
+          <w:b/>
+          <w:bCs/>
+          <w:sz w:val="24"/>
+          <w:szCs w:val="24"/>
+          <w:lang w:val="es-419"/>
+        </w:rPr>
+      </w:pPr>
+      <w:r>
+        <w:rPr>
+          <w:rFonts w:ascii="Arial" w:hAnsi="Arial" w:cs="Arial"/>
+          <w:b/>
+          <w:bCs/>
+          <w:sz w:val="24"/>
+          <w:szCs w:val="24"/>
+          <w:lang w:val="es-419"/>
+        </w:rPr>
+        <w:t>Nodo Raíz:</w:t>
+      </w:r>
+    </w:p>
+    <w:p>
+      <w:pPr>
+        <w:rPr>
+          <w:rFonts w:ascii="Arial" w:hAnsi="Arial" w:cs="Arial"/>
+          <w:sz w:val="24"/>
+          <w:szCs w:val="24"/>
+          <w:lang w:val="es-419"/>
+        </w:rPr>
+      </w:pPr>
+      <w:r>
+        <w:rPr>
+          <w:rFonts w:ascii="Arial" w:hAnsi="Arial" w:cs="Arial"/>
+          <w:sz w:val="24"/>
+          <w:szCs w:val="24"/>
+          <w:lang w:val="es-419"/>
+        </w:rPr>
+        <w:t>P02A03 (Material predominante del techo):</w:t>
+      </w:r>
+    </w:p>
+    <w:p>
+      <w:pPr>
+        <w:ind w:firstLine="720"/>
+        <w:rPr>
+          <w:rFonts w:ascii="Arial" w:hAnsi="Arial" w:cs="Arial"/>
+          <w:sz w:val="24"/>
+          <w:szCs w:val="24"/>
+          <w:lang w:val="es-419"/>
+        </w:rPr>
+      </w:pPr>
+      <w:r>
+        <w:rPr>
+          <w:rFonts w:ascii="Arial" w:hAnsi="Arial" w:cs="Arial"/>
+          <w:sz w:val="24"/>
+          <w:szCs w:val="24"/>
+          <w:lang w:val="es-419"/>
+        </w:rPr>
+        <w:t xml:space="preserve">Si el material del techo es menor a 2 (es decir, el techo es Lámina o </w:t>
+      </w:r>
+      <w:proofErr w:type="spellStart"/>
+      <w:r>
+        <w:rPr>
+          <w:rFonts w:ascii="Arial" w:hAnsi="Arial" w:cs="Arial"/>
+          <w:sz w:val="24"/>
+          <w:szCs w:val="24"/>
+          <w:lang w:val="es-419"/>
+        </w:rPr>
+        <w:t>Duralita</w:t>
+      </w:r>
+      <w:proofErr w:type="spellEnd"/>
+      <w:r>
+        <w:rPr>
+          <w:rFonts w:ascii="Arial" w:hAnsi="Arial" w:cs="Arial"/>
+          <w:sz w:val="24"/>
+          <w:szCs w:val="24"/>
+          <w:lang w:val="es-419"/>
+        </w:rPr>
+        <w:t>):</w:t>
+      </w:r>
+    </w:p>
+    <w:p>
+      <w:pPr>
+        <w:ind w:firstLine="720"/>
+        <w:rPr>
+          <w:rFonts w:ascii="Arial" w:hAnsi="Arial" w:cs="Arial"/>
+          <w:sz w:val="24"/>
+          <w:szCs w:val="24"/>
+          <w:lang w:val="es-419"/>
+        </w:rPr>
+      </w:pPr>
+      <w:r>
+        <w:rPr>
+          <w:rFonts w:ascii="Arial" w:hAnsi="Arial" w:cs="Arial"/>
+          <w:sz w:val="24"/>
+          <w:szCs w:val="24"/>
+          <w:lang w:val="es-419"/>
+        </w:rPr>
+        <w:t>Predicción: El 50% de los hogares tienen material predominante en el piso = Teja (P02A03 = 4).</w:t>
+      </w:r>
+    </w:p>
+    <w:p>
+      <w:pPr>
+        <w:ind w:left="720"/>
+        <w:rPr>
+          <w:rFonts w:ascii="Arial" w:hAnsi="Arial" w:cs="Arial"/>
+          <w:sz w:val="24"/>
+          <w:szCs w:val="24"/>
+          <w:lang w:val="es-419"/>
+        </w:rPr>
+      </w:pPr>
+      <w:r>
+        <w:rPr>
+          <w:rFonts w:ascii="Arial" w:hAnsi="Arial" w:cs="Arial"/>
+          <w:sz w:val="24"/>
+          <w:szCs w:val="24"/>
+          <w:lang w:val="es-419"/>
+        </w:rPr>
+        <w:lastRenderedPageBreak/>
+        <w:t xml:space="preserve">Si el material del techo es mayor o igual a 2 (es decir, el techo es Concreto, Teja, Paja o Palma </w:t>
+      </w:r>
+      <w:proofErr w:type="spellStart"/>
+      <w:r>
+        <w:rPr>
+          <w:rFonts w:ascii="Arial" w:hAnsi="Arial" w:cs="Arial"/>
+          <w:sz w:val="24"/>
+          <w:szCs w:val="24"/>
+          <w:lang w:val="es-419"/>
+        </w:rPr>
+        <w:t>o</w:t>
+      </w:r>
+      <w:proofErr w:type="spellEnd"/>
+      <w:r>
+        <w:rPr>
+          <w:rFonts w:ascii="Arial" w:hAnsi="Arial" w:cs="Arial"/>
+          <w:sz w:val="24"/>
+          <w:szCs w:val="24"/>
+          <w:lang w:val="es-419"/>
+        </w:rPr>
+        <w:t xml:space="preserve"> Otro), el árbol realiza una subdivisión adicional.</w:t>
+      </w:r>
+    </w:p>
+    <w:p>
+      <w:pPr>
+        <w:rPr>
+          <w:rFonts w:ascii="Arial" w:hAnsi="Arial" w:cs="Arial"/>
+          <w:b/>
+          <w:bCs/>
+          <w:sz w:val="24"/>
+          <w:szCs w:val="24"/>
+          <w:lang w:val="es-419"/>
+        </w:rPr>
+      </w:pPr>
+      <w:r>
+        <w:rPr>
+          <w:rFonts w:ascii="Arial" w:hAnsi="Arial" w:cs="Arial"/>
+          <w:b/>
+          <w:bCs/>
+          <w:sz w:val="24"/>
+          <w:szCs w:val="24"/>
+          <w:lang w:val="es-419"/>
+        </w:rPr>
+        <w:t xml:space="preserve">Subdivisión cuando P02A03 &gt;= 2 (Material del techo diferente a Lámina o </w:t>
+      </w:r>
+      <w:proofErr w:type="spellStart"/>
+      <w:r>
+        <w:rPr>
+          <w:rFonts w:ascii="Arial" w:hAnsi="Arial" w:cs="Arial"/>
+          <w:b/>
+          <w:bCs/>
+          <w:sz w:val="24"/>
+          <w:szCs w:val="24"/>
+          <w:lang w:val="es-419"/>
+        </w:rPr>
+        <w:t>Duralita</w:t>
+      </w:r>
+      <w:proofErr w:type="spellEnd"/>
+      <w:r>
+        <w:rPr>
+          <w:rFonts w:ascii="Arial" w:hAnsi="Arial" w:cs="Arial"/>
+          <w:b/>
+          <w:bCs/>
+          <w:sz w:val="24"/>
+          <w:szCs w:val="24"/>
+          <w:lang w:val="es-419"/>
+        </w:rPr>
+        <w:t>):</w:t>
+      </w:r>
+    </w:p>
+    <w:p>
+      <w:pPr>
+        <w:rPr>
+          <w:rFonts w:ascii="Arial" w:hAnsi="Arial" w:cs="Arial"/>
+          <w:sz w:val="24"/>
+          <w:szCs w:val="24"/>
+          <w:lang w:val="es-419"/>
+        </w:rPr>
+      </w:pPr>
+      <w:r>
+        <w:rPr>
+          <w:rFonts w:ascii="Arial" w:hAnsi="Arial" w:cs="Arial"/>
+          <w:sz w:val="24"/>
+          <w:szCs w:val="24"/>
+          <w:lang w:val="es-419"/>
+        </w:rPr>
+        <w:t>P02A06 (Total de cuartos en la vivienda):</w:t>
+      </w:r>
+    </w:p>
+    <w:p>
+      <w:pPr>
+        <w:ind w:firstLine="720"/>
+        <w:rPr>
+          <w:rFonts w:ascii="Arial" w:hAnsi="Arial" w:cs="Arial"/>
+          <w:sz w:val="24"/>
+          <w:szCs w:val="24"/>
+          <w:lang w:val="es-419"/>
+        </w:rPr>
+      </w:pPr>
+      <w:r>
+        <w:rPr>
+          <w:rFonts w:ascii="Arial" w:hAnsi="Arial" w:cs="Arial"/>
+          <w:sz w:val="24"/>
+          <w:szCs w:val="24"/>
+          <w:lang w:val="es-419"/>
+        </w:rPr>
+        <w:t>Si el hogar tiene 2 o más cuartos (P02A06 &gt;= 2):</w:t>
+      </w:r>
+    </w:p>
+    <w:p>
+      <w:pPr>
+        <w:ind w:left="720"/>
+        <w:rPr>
+          <w:rFonts w:ascii="Arial" w:hAnsi="Arial" w:cs="Arial"/>
+          <w:sz w:val="24"/>
+          <w:szCs w:val="24"/>
+          <w:lang w:val="es-419"/>
+        </w:rPr>
+      </w:pPr>
+      <w:r>
+        <w:rPr>
+          <w:rFonts w:ascii="Arial" w:hAnsi="Arial" w:cs="Arial"/>
+          <w:sz w:val="24"/>
+          <w:szCs w:val="24"/>
+          <w:lang w:val="es-419"/>
+        </w:rPr>
+        <w:t>Predicción: El 69% de los hogares tienen material predominante en el piso = Teja (P02A03 = 4).</w:t>
+      </w:r>
+    </w:p>
+    <w:p>
+      <w:pPr>
+        <w:ind w:left="720"/>
+        <w:rPr>
+          <w:rFonts w:ascii="Arial" w:hAnsi="Arial" w:cs="Arial"/>
+          <w:sz w:val="24"/>
+          <w:szCs w:val="24"/>
+          <w:lang w:val="es-419"/>
+        </w:rPr>
+      </w:pPr>
+      <w:r>
+        <w:rPr>
+          <w:rFonts w:ascii="Arial" w:hAnsi="Arial" w:cs="Arial"/>
+          <w:sz w:val="24"/>
+          <w:szCs w:val="24"/>
+          <w:lang w:val="es-419"/>
+        </w:rPr>
+        <w:t>Si el hogar tiene menos de 2 cuartos (P02A06 &lt; 2), se evalúa el tratamiento al agua.</w:t>
+      </w:r>
+    </w:p>
+    <w:p>
+      <w:pPr>
+        <w:rPr>
+          <w:rFonts w:ascii="Arial" w:hAnsi="Arial" w:cs="Arial"/>
+          <w:b/>
+          <w:bCs/>
+          <w:sz w:val="24"/>
+          <w:szCs w:val="24"/>
+          <w:lang w:val="es-419"/>
+        </w:rPr>
+      </w:pPr>
+      <w:r>
+        <w:rPr>
+          <w:rFonts w:ascii="Arial" w:hAnsi="Arial" w:cs="Arial"/>
+          <w:b/>
+          <w:bCs/>
+          <w:sz w:val="24"/>
+          <w:szCs w:val="24"/>
+          <w:lang w:val="es-419"/>
+        </w:rPr>
+        <w:t>Subdivisión cuando P02A06 &lt; 2 (Hogar con menos de 2 cuartos):</w:t>
+      </w:r>
+    </w:p>
+    <w:p>
+      <w:pPr>
+        <w:rPr>
+          <w:rFonts w:ascii="Arial" w:hAnsi="Arial" w:cs="Arial"/>
+          <w:sz w:val="24"/>
+          <w:szCs w:val="24"/>
+          <w:lang w:val="es-419"/>
+        </w:rPr>
+      </w:pPr>
+      <w:r>
+        <w:rPr>
+          <w:rFonts w:ascii="Arial" w:hAnsi="Arial" w:cs="Arial"/>
+          <w:sz w:val="24"/>
+          <w:szCs w:val="24"/>
+          <w:lang w:val="es-419"/>
+        </w:rPr>
+        <w:t>P02B04 (Tratamiento al agua para beber):</w:t>
+      </w:r>
+    </w:p>
+    <w:p>
+      <w:pPr>
+        <w:ind w:firstLine="720"/>
+        <w:rPr>
+          <w:rFonts w:ascii="Arial" w:hAnsi="Arial" w:cs="Arial"/>
+          <w:sz w:val="24"/>
+          <w:szCs w:val="24"/>
+          <w:lang w:val="es-419"/>
+        </w:rPr>
+      </w:pPr>
+      <w:r>
+        <w:rPr>
+          <w:rFonts w:ascii="Arial" w:hAnsi="Arial" w:cs="Arial"/>
+          <w:sz w:val="24"/>
+          <w:szCs w:val="24"/>
+          <w:lang w:val="es-419"/>
+        </w:rPr>
+        <w:t>Si el hogar compra agua purificada (P02B04 = 5):</w:t>
+      </w:r>
+    </w:p>
+    <w:p>
+      <w:pPr>
+        <w:ind w:left="720"/>
+        <w:rPr>
+          <w:rFonts w:ascii="Arial" w:hAnsi="Arial" w:cs="Arial"/>
+          <w:sz w:val="24"/>
+          <w:szCs w:val="24"/>
+          <w:lang w:val="es-419"/>
+        </w:rPr>
+      </w:pPr>
+      <w:r>
+        <w:rPr>
+          <w:rFonts w:ascii="Arial" w:hAnsi="Arial" w:cs="Arial"/>
+          <w:sz w:val="24"/>
+          <w:szCs w:val="24"/>
+          <w:lang w:val="es-419"/>
+        </w:rPr>
+        <w:t>Predicción: El 14% de los hogares tienen material predominante en el piso = Paja o palma (P02A03 = 5).</w:t>
+      </w:r>
+    </w:p>
+    <w:p>
+      <w:pPr>
+        <w:rPr>
+          <w:rFonts w:ascii="Arial" w:hAnsi="Arial" w:cs="Arial"/>
+          <w:sz w:val="24"/>
+          <w:szCs w:val="24"/>
+          <w:lang w:val="es-419"/>
+        </w:rPr>
+      </w:pPr>
+    </w:p>
+    <w:p>
+      <w:pPr>
+        <w:rPr>
+          <w:rFonts w:ascii="Arial" w:hAnsi="Arial" w:cs="Arial"/>
+          <w:sz w:val="24"/>
+          <w:szCs w:val="24"/>
+          <w:lang w:val="es-419"/>
+        </w:rPr>
+      </w:pPr>
+    </w:p>
+    <w:p>
+      <w:pPr>
+        <w:rPr>
+          <w:rFonts w:ascii="Arial" w:hAnsi="Arial" w:cs="Arial"/>
+          <w:sz w:val="24"/>
+          <w:szCs w:val="24"/>
+          <w:lang w:val="es-419"/>
+        </w:rPr>
+      </w:pPr>
+    </w:p>
+    <w:p>
+      <w:pPr>
+        <w:rPr>
+          <w:rFonts w:ascii="Arial" w:hAnsi="Arial" w:cs="Arial"/>
+          <w:sz w:val="24"/>
+          <w:szCs w:val="24"/>
+          <w:lang w:val="es-419"/>
+        </w:rPr>
+      </w:pPr>
+    </w:p>
+    <w:p>
+      <w:pPr>
+        <w:rPr>
+          <w:rFonts w:ascii="Arial" w:hAnsi="Arial" w:cs="Arial"/>
+          <w:sz w:val="24"/>
+          <w:szCs w:val="24"/>
+          <w:lang w:val="es-419"/>
+        </w:rPr>
+      </w:pPr>
+    </w:p>
+    <w:p>
+      <w:pPr>
+        <w:rPr>
+          <w:rFonts w:ascii="Arial" w:hAnsi="Arial" w:cs="Arial"/>
+          <w:sz w:val="24"/>
+          <w:szCs w:val="24"/>
+          <w:lang w:val="es-419"/>
+        </w:rPr>
+      </w:pPr>
+    </w:p>
+    <w:p>
+      <w:pPr>
+        <w:rPr>
+          <w:rFonts w:ascii="Arial" w:hAnsi="Arial" w:cs="Arial"/>
+          <w:sz w:val="24"/>
+          <w:szCs w:val="24"/>
+          <w:lang w:val="es-419"/>
+        </w:rPr>
+      </w:pPr>
+    </w:p>
+    <w:p>
+      <w:pPr>
+        <w:rPr>
+          <w:rFonts w:ascii="Arial" w:hAnsi="Arial" w:cs="Arial"/>
+          <w:sz w:val="24"/>
+          <w:szCs w:val="24"/>
+          <w:lang w:val="es-419"/>
+        </w:rPr>
+      </w:pPr>
+    </w:p>
+    <w:p>
+      <w:pPr>
+        <w:rPr>
+          <w:rFonts w:ascii="Arial" w:hAnsi="Arial" w:cs="Arial"/>
+          <w:sz w:val="24"/>
+          <w:szCs w:val="24"/>
+          <w:lang w:val="es-419"/>
+        </w:rPr>
+      </w:pPr>
     </w:p>
     <w:p>
       <w:pPr>
@@ -1742,7 +4243,7 @@
                     <pic:cNvPicPr/>
                   </pic:nvPicPr>
                   <pic:blipFill>
-                    <a:blip r:embed="rId9"/>
+                    <a:blip r:embed="rId18"/>
                     <a:stretch>
                       <a:fillRect/>
                     </a:stretch>
@@ -1795,7 +4296,7 @@
                     <pic:cNvPicPr/>
                   </pic:nvPicPr>
                   <pic:blipFill>
-                    <a:blip r:embed="rId10"/>
+                    <a:blip r:embed="rId19"/>
                     <a:stretch>
                       <a:fillRect/>
                     </a:stretch>
@@ -1848,7 +4349,7 @@
                     <pic:cNvPicPr/>
                   </pic:nvPicPr>
                   <pic:blipFill>
-                    <a:blip r:embed="rId11"/>
+                    <a:blip r:embed="rId20"/>
                     <a:stretch>
                       <a:fillRect/>
                     </a:stretch>
@@ -1901,7 +4402,7 @@
                     <pic:cNvPicPr/>
                   </pic:nvPicPr>
                   <pic:blipFill>
-                    <a:blip r:embed="rId12"/>
+                    <a:blip r:embed="rId21"/>
                     <a:stretch>
                       <a:fillRect/>
                     </a:stretch>
@@ -2011,7 +4512,7 @@
                     <pic:cNvPicPr/>
                   </pic:nvPicPr>
                   <pic:blipFill>
-                    <a:blip r:embed="rId13"/>
+                    <a:blip r:embed="rId22"/>
                     <a:stretch>
                       <a:fillRect/>
                     </a:stretch>
@@ -2070,7 +4571,7 @@
                     <pic:cNvPicPr/>
                   </pic:nvPicPr>
                   <pic:blipFill>
-                    <a:blip r:embed="rId14"/>
+                    <a:blip r:embed="rId23"/>
                     <a:stretch>
                       <a:fillRect/>
                     </a:stretch>
@@ -2129,7 +4630,7 @@
                     <pic:cNvPicPr/>
                   </pic:nvPicPr>
                   <pic:blipFill>
-                    <a:blip r:embed="rId15"/>
+                    <a:blip r:embed="rId24"/>
                     <a:stretch>
                       <a:fillRect/>
                     </a:stretch>
@@ -2250,7 +4751,7 @@
                     <pic:cNvPicPr/>
                   </pic:nvPicPr>
                   <pic:blipFill>
-                    <a:blip r:embed="rId16"/>
+                    <a:blip r:embed="rId25"/>
                     <a:stretch>
                       <a:fillRect/>
                     </a:stretch>
@@ -2305,7 +4806,7 @@
                     <pic:cNvPicPr/>
                   </pic:nvPicPr>
                   <pic:blipFill>
-                    <a:blip r:embed="rId17"/>
+                    <a:blip r:embed="rId26"/>
                     <a:stretch>
                       <a:fillRect/>
                     </a:stretch>
@@ -2343,7 +4844,7 @@
           <w:szCs w:val="28"/>
           <w:lang w:val="es-419"/>
         </w:rPr>
-        <w:t xml:space="preserve">En los hogares donde la fuente de energía para cocinar es propano o kerosene, sin incluir aquellos que utilizan electricidad, leña, carbón o que no cocinan, el 59% compra agua purificada para beber, sin recurrir a </w:t>
+        <w:t xml:space="preserve">En los hogares donde la fuente de energía para cocinar es propano o kerosene, sin incluir aquellos que utilizan electricidad, leña, carbón o que </w:t>
       </w:r>
       <w:r>
         <w:rPr>
@@ -2353,7 +4854,7 @@
           <w:lang w:val="es-419"/>
         </w:rPr>
         <w:lastRenderedPageBreak/>
-        <w:t>tratamientos como hervir, filtrar, clorar el agua, o no aplicar ningún tratamiento.</w:t>
+        <w:t>no cocinan, el 59% compra agua purificada para beber, sin recurrir a tratamientos como hervir, filtrar, clorar el agua, o no aplicar ningún tratamiento.</w:t>
       </w:r>
     </w:p>
     <w:p>
@@ -2422,7 +4923,7 @@
                     <pic:cNvPicPr/>
                   </pic:nvPicPr>
                   <pic:blipFill>
-                    <a:blip r:embed="rId18"/>
+                    <a:blip r:embed="rId27"/>
                     <a:stretch>
                       <a:fillRect/>
                     </a:stretch>
@@ -2476,7 +4977,7 @@
                     <pic:cNvPicPr/>
                   </pic:nvPicPr>
                   <pic:blipFill>
-                    <a:blip r:embed="rId19"/>
+                    <a:blip r:embed="rId28"/>
                     <a:stretch>
                       <a:fillRect/>
                     </a:stretch>
@@ -2530,7 +5031,7 @@
                     <pic:cNvPicPr/>
                   </pic:nvPicPr>
                   <pic:blipFill>
-                    <a:blip r:embed="rId20"/>
+                    <a:blip r:embed="rId29"/>
                     <a:stretch>
                       <a:fillRect/>
                     </a:stretch>
@@ -2719,7 +5220,7 @@
                     <pic:cNvPicPr/>
                   </pic:nvPicPr>
                   <pic:blipFill>
-                    <a:blip r:embed="rId21"/>
+                    <a:blip r:embed="rId30"/>
                     <a:stretch>
                       <a:fillRect/>
                     </a:stretch>
@@ -4058,7 +6559,7 @@
   <w:style w:type="paragraph" w:default="1" w:styleId="Normal">
     <w:name w:val="Normal"/>
     <w:qFormat/>
-    <w:rsid w:val="006B7A64"/>
+    <w:rsid w:val="00821302"/>
   </w:style>
   <w:style w:type="paragraph" w:styleId="Ttulo1">
     <w:name w:val="heading 1"/>

</xml_diff>

<commit_message>
3er commit, se termino las predicciones con los arboles de decisión y su documentación
</commit_message>
<xml_diff>
--- a/Documentacion.docx
+++ b/Documentacion.docx
@@ -1374,6 +1374,7 @@
           <w:rFonts w:ascii="Arial" w:hAnsi="Arial" w:cs="Arial"/>
           <w:b/>
           <w:bCs/>
+          <w:noProof/>
           <w:sz w:val="28"/>
           <w:szCs w:val="28"/>
         </w:rPr>
@@ -1815,6 +1816,7 @@
       <w:r>
         <w:rPr>
           <w:rFonts w:ascii="Arial" w:hAnsi="Arial" w:cs="Arial"/>
+          <w:noProof/>
           <w:sz w:val="24"/>
           <w:szCs w:val="24"/>
           <w:lang w:val="es-419"/>
@@ -1872,16 +1874,7 @@
           <w:szCs w:val="24"/>
           <w:lang w:val="es-419"/>
         </w:rPr>
-        <w:t xml:space="preserve">Para un hogar que pertenece al área urbana, que el </w:t>
-      </w:r>
-      <w:r>
-        <w:rPr>
-          <w:rFonts w:ascii="Arial" w:hAnsi="Arial" w:cs="Arial"/>
-          <w:sz w:val="24"/>
-          <w:szCs w:val="24"/>
-          <w:lang w:val="es-419"/>
-        </w:rPr>
-        <w:t>t</w:t>
+        <w:t>Para un hogar que pertenece al área urbana, que el t</w:t>
       </w:r>
       <w:r>
         <w:rPr>
@@ -1917,79 +1910,25 @@
           <w:szCs w:val="24"/>
           <w:lang w:val="es-419"/>
         </w:rPr>
-        <w:t xml:space="preserve"> y que tiene </w:t>
-      </w:r>
-      <w:r>
-        <w:rPr>
-          <w:rFonts w:ascii="Arial" w:hAnsi="Arial" w:cs="Arial"/>
-          <w:sz w:val="24"/>
-          <w:szCs w:val="24"/>
-          <w:lang w:val="es-419"/>
-        </w:rPr>
-        <w:t>una f</w:t>
-      </w:r>
-      <w:r>
-        <w:rPr>
-          <w:rFonts w:ascii="Arial" w:hAnsi="Arial" w:cs="Arial"/>
-          <w:sz w:val="24"/>
-          <w:szCs w:val="24"/>
-          <w:lang w:val="es-419"/>
-        </w:rPr>
-        <w:t xml:space="preserve">uente de </w:t>
-      </w:r>
-      <w:r>
-        <w:rPr>
-          <w:rFonts w:ascii="Arial" w:hAnsi="Arial" w:cs="Arial"/>
-          <w:sz w:val="24"/>
-          <w:szCs w:val="24"/>
-          <w:lang w:val="es-419"/>
-        </w:rPr>
-        <w:t>energía</w:t>
-      </w:r>
-      <w:r>
-        <w:rPr>
-          <w:rFonts w:ascii="Arial" w:hAnsi="Arial" w:cs="Arial"/>
-          <w:sz w:val="24"/>
-          <w:szCs w:val="24"/>
-          <w:lang w:val="es-419"/>
-        </w:rPr>
-        <w:t xml:space="preserve"> para cocinar</w:t>
-      </w:r>
-      <w:r>
-        <w:rPr>
-          <w:rFonts w:ascii="Arial" w:hAnsi="Arial" w:cs="Arial"/>
-          <w:sz w:val="24"/>
-          <w:szCs w:val="24"/>
-          <w:lang w:val="es-419"/>
-        </w:rPr>
-        <w:t xml:space="preserve"> el carbón</w:t>
-      </w:r>
-      <w:r>
-        <w:rPr>
-          <w:rFonts w:ascii="Arial" w:hAnsi="Arial" w:cs="Arial"/>
-          <w:sz w:val="24"/>
-          <w:szCs w:val="24"/>
-          <w:lang w:val="es-419"/>
-        </w:rPr>
-        <w:t xml:space="preserve">, la predicción muestra que </w:t>
-      </w:r>
-      <w:r>
-        <w:rPr>
-          <w:rFonts w:ascii="Arial" w:hAnsi="Arial" w:cs="Arial"/>
-          <w:sz w:val="24"/>
-          <w:szCs w:val="24"/>
-          <w:lang w:val="es-419"/>
-        </w:rPr>
-        <w:t xml:space="preserve">el tipo de servicio de sanitario </w:t>
-      </w:r>
-      <w:r>
-        <w:rPr>
-          <w:rFonts w:ascii="Arial" w:hAnsi="Arial" w:cs="Arial"/>
-          <w:sz w:val="24"/>
-          <w:szCs w:val="24"/>
-          <w:lang w:val="es-419"/>
-        </w:rPr>
-        <w:t>es</w:t>
+        <w:t xml:space="preserve"> y que tiene una f</w:t>
+      </w:r>
+      <w:r>
+        <w:rPr>
+          <w:rFonts w:ascii="Arial" w:hAnsi="Arial" w:cs="Arial"/>
+          <w:sz w:val="24"/>
+          <w:szCs w:val="24"/>
+          <w:lang w:val="es-419"/>
+        </w:rPr>
+        <w:t>uente de energía para cocinar</w:t>
+      </w:r>
+      <w:r>
+        <w:rPr>
+          <w:rFonts w:ascii="Arial" w:hAnsi="Arial" w:cs="Arial"/>
+          <w:sz w:val="24"/>
+          <w:szCs w:val="24"/>
+          <w:lang w:val="es-419"/>
+        </w:rPr>
+        <w:t xml:space="preserve"> el carbón, la predicción muestra que el tipo de servicio de sanitario es</w:t>
       </w:r>
       <w:r>
         <w:rPr>
@@ -2102,6 +2041,7 @@
       <w:r>
         <w:rPr>
           <w:rFonts w:ascii="Arial" w:hAnsi="Arial" w:cs="Arial"/>
+          <w:noProof/>
           <w:sz w:val="24"/>
           <w:szCs w:val="24"/>
           <w:lang w:val="es-419"/>
@@ -2159,25 +2099,7 @@
           <w:szCs w:val="24"/>
           <w:lang w:val="es-419"/>
         </w:rPr>
-        <w:t xml:space="preserve">Para un hogar que pertenece al área </w:t>
-      </w:r>
-      <w:r>
-        <w:rPr>
-          <w:rFonts w:ascii="Arial" w:hAnsi="Arial" w:cs="Arial"/>
-          <w:sz w:val="24"/>
-          <w:szCs w:val="24"/>
-          <w:lang w:val="es-419"/>
-        </w:rPr>
-        <w:t>rural</w:t>
-      </w:r>
-      <w:r>
-        <w:rPr>
-          <w:rFonts w:ascii="Arial" w:hAnsi="Arial" w:cs="Arial"/>
-          <w:sz w:val="24"/>
-          <w:szCs w:val="24"/>
-          <w:lang w:val="es-419"/>
-        </w:rPr>
-        <w:t>, que el t</w:t>
+        <w:t>Para un hogar que pertenece al área rural, que el t</w:t>
       </w:r>
       <w:r>
         <w:rPr>
@@ -2364,6 +2286,7 @@
       <w:r>
         <w:rPr>
           <w:rFonts w:ascii="Arial" w:hAnsi="Arial" w:cs="Arial"/>
+          <w:noProof/>
           <w:sz w:val="24"/>
           <w:szCs w:val="24"/>
           <w:lang w:val="es-419"/>
@@ -2485,16 +2408,7 @@
           <w:szCs w:val="24"/>
           <w:lang w:val="es-419"/>
         </w:rPr>
-        <w:t xml:space="preserve">el </w:t>
-      </w:r>
-      <w:r>
-        <w:rPr>
-          <w:rFonts w:ascii="Arial" w:hAnsi="Arial" w:cs="Arial"/>
-          <w:sz w:val="24"/>
-          <w:szCs w:val="24"/>
-          <w:lang w:val="es-419"/>
-        </w:rPr>
-        <w:t>leña</w:t>
+        <w:t>el leña</w:t>
       </w:r>
       <w:proofErr w:type="gramEnd"/>
       <w:r>
@@ -2504,16 +2418,7 @@
           <w:szCs w:val="24"/>
           <w:lang w:val="es-419"/>
         </w:rPr>
-        <w:t xml:space="preserve">, la predicción muestra que el tipo de servicio de sanitario es </w:t>
-      </w:r>
-      <w:r>
-        <w:rPr>
-          <w:rFonts w:ascii="Arial" w:hAnsi="Arial" w:cs="Arial"/>
-          <w:sz w:val="24"/>
-          <w:szCs w:val="24"/>
-          <w:lang w:val="es-419"/>
-        </w:rPr>
-        <w:t>l</w:t>
+        <w:t>, la predicción muestra que el tipo de servicio de sanitario es l</w:t>
       </w:r>
       <w:r>
         <w:rPr>
@@ -2555,18 +2460,7 @@
           <w:lang w:val="es-419"/>
         </w:rPr>
         <w:lastRenderedPageBreak/>
-        <w:t xml:space="preserve">Árbol </w:t>
-      </w:r>
-      <w:r>
-        <w:rPr>
-          <w:rFonts w:ascii="Arial" w:hAnsi="Arial" w:cs="Arial"/>
-          <w:b/>
-          <w:bCs/>
-          <w:sz w:val="28"/>
-          <w:szCs w:val="28"/>
-          <w:lang w:val="es-419"/>
-        </w:rPr>
-        <w:t>3</w:t>
+        <w:t>Árbol 3</w:t>
       </w:r>
     </w:p>
     <w:p>
@@ -2585,6 +2479,7 @@
           <w:rFonts w:ascii="Arial" w:hAnsi="Arial" w:cs="Arial"/>
           <w:b/>
           <w:bCs/>
+          <w:noProof/>
           <w:sz w:val="28"/>
           <w:szCs w:val="28"/>
         </w:rPr>
@@ -3091,6 +2986,7 @@
       <w:r>
         <w:rPr>
           <w:rFonts w:ascii="Arial" w:hAnsi="Arial" w:cs="Arial"/>
+          <w:noProof/>
           <w:sz w:val="24"/>
           <w:szCs w:val="24"/>
           <w:lang w:val="es-419"/>
@@ -3197,6 +3093,7 @@
       <w:r>
         <w:rPr>
           <w:rFonts w:ascii="Arial" w:hAnsi="Arial" w:cs="Arial"/>
+          <w:noProof/>
           <w:sz w:val="24"/>
           <w:szCs w:val="24"/>
           <w:lang w:val="es-419"/>
@@ -3378,6 +3275,7 @@
           <w:rFonts w:ascii="Arial" w:hAnsi="Arial" w:cs="Arial"/>
           <w:b/>
           <w:bCs/>
+          <w:noProof/>
           <w:sz w:val="28"/>
           <w:szCs w:val="28"/>
           <w:lang w:val="es-419"/>
@@ -3458,18 +3356,7 @@
           <w:szCs w:val="28"/>
           <w:lang w:val="es-419"/>
         </w:rPr>
-        <w:t xml:space="preserve">Árbol </w:t>
-      </w:r>
-      <w:r>
-        <w:rPr>
-          <w:rFonts w:ascii="Arial" w:hAnsi="Arial" w:cs="Arial"/>
-          <w:b/>
-          <w:bCs/>
-          <w:sz w:val="28"/>
-          <w:szCs w:val="28"/>
-          <w:lang w:val="es-419"/>
-        </w:rPr>
-        <w:t>4</w:t>
+        <w:t>Árbol 4</w:t>
       </w:r>
     </w:p>
     <w:p>
@@ -3488,6 +3375,7 @@
           <w:rFonts w:ascii="Arial" w:hAnsi="Arial" w:cs="Arial"/>
           <w:b/>
           <w:bCs/>
+          <w:noProof/>
           <w:sz w:val="28"/>
           <w:szCs w:val="28"/>
         </w:rPr>
@@ -3950,6 +3838,542 @@
       <w:pPr>
         <w:rPr>
           <w:rFonts w:ascii="Arial" w:hAnsi="Arial" w:cs="Arial"/>
+          <w:b/>
+          <w:bCs/>
+          <w:sz w:val="24"/>
+          <w:szCs w:val="24"/>
+          <w:lang w:val="es-419"/>
+        </w:rPr>
+      </w:pPr>
+      <w:r>
+        <w:rPr>
+          <w:rFonts w:ascii="Arial" w:hAnsi="Arial" w:cs="Arial"/>
+          <w:b/>
+          <w:bCs/>
+          <w:sz w:val="24"/>
+          <w:szCs w:val="24"/>
+          <w:lang w:val="es-419"/>
+        </w:rPr>
+        <w:t>Primera predicción</w:t>
+      </w:r>
+    </w:p>
+    <w:p>
+      <w:pPr>
+        <w:rPr>
+          <w:rFonts w:ascii="Arial" w:hAnsi="Arial" w:cs="Arial"/>
+          <w:sz w:val="24"/>
+          <w:szCs w:val="24"/>
+          <w:lang w:val="es-419"/>
+        </w:rPr>
+      </w:pPr>
+      <w:r>
+        <w:rPr>
+          <w:rFonts w:ascii="Arial" w:hAnsi="Arial" w:cs="Arial"/>
+          <w:sz w:val="24"/>
+          <w:szCs w:val="24"/>
+          <w:lang w:val="es-419"/>
+        </w:rPr>
+        <w:drawing>
+          <wp:inline distT="0" distB="0" distL="0" distR="0" wp14:anchorId="3E818EC6" wp14:editId="3123A377">
+            <wp:extent cx="4070350" cy="1395716"/>
+            <wp:effectExtent l="0" t="0" r="6350" b="0"/>
+            <wp:docPr id="581033198" name="Imagen 1" descr="Interfaz de usuario gráfica, Texto, Aplicación&#10;&#10;Descripción generada automáticamente"/>
+            <wp:cNvGraphicFramePr>
+              <a:graphicFrameLocks xmlns:a="http://schemas.openxmlformats.org/drawingml/2006/main" noChangeAspect="1"/>
+            </wp:cNvGraphicFramePr>
+            <a:graphic xmlns:a="http://schemas.openxmlformats.org/drawingml/2006/main">
+              <a:graphicData uri="http://schemas.openxmlformats.org/drawingml/2006/picture">
+                <pic:pic xmlns:pic="http://schemas.openxmlformats.org/drawingml/2006/picture">
+                  <pic:nvPicPr>
+                    <pic:cNvPr id="581033198" name="Imagen 1" descr="Interfaz de usuario gráfica, Texto, Aplicación&#10;&#10;Descripción generada automáticamente"/>
+                    <pic:cNvPicPr/>
+                  </pic:nvPicPr>
+                  <pic:blipFill>
+                    <a:blip r:embed="rId18"/>
+                    <a:stretch>
+                      <a:fillRect/>
+                    </a:stretch>
+                  </pic:blipFill>
+                  <pic:spPr>
+                    <a:xfrm>
+                      <a:off x="0" y="0"/>
+                      <a:ext cx="4079567" cy="1398876"/>
+                    </a:xfrm>
+                    <a:prstGeom prst="rect">
+                      <a:avLst/>
+                    </a:prstGeom>
+                  </pic:spPr>
+                </pic:pic>
+              </a:graphicData>
+            </a:graphic>
+          </wp:inline>
+        </w:drawing>
+      </w:r>
+    </w:p>
+    <w:p>
+      <w:pPr>
+        <w:rPr>
+          <w:rFonts w:ascii="Arial" w:hAnsi="Arial" w:cs="Arial"/>
+          <w:sz w:val="24"/>
+          <w:szCs w:val="24"/>
+          <w:lang w:val="es-419"/>
+        </w:rPr>
+      </w:pPr>
+      <w:r>
+        <w:rPr>
+          <w:rFonts w:ascii="Arial" w:hAnsi="Arial" w:cs="Arial"/>
+          <w:sz w:val="24"/>
+          <w:szCs w:val="24"/>
+          <w:lang w:val="es-419"/>
+        </w:rPr>
+        <w:t xml:space="preserve">El árbol evalúa que el hogar tiene </w:t>
+      </w:r>
+      <w:r>
+        <w:rPr>
+          <w:rFonts w:ascii="Arial" w:hAnsi="Arial" w:cs="Arial"/>
+          <w:sz w:val="24"/>
+          <w:szCs w:val="24"/>
+          <w:lang w:val="es-419"/>
+        </w:rPr>
+        <w:t>4</w:t>
+      </w:r>
+      <w:r>
+        <w:rPr>
+          <w:rFonts w:ascii="Arial" w:hAnsi="Arial" w:cs="Arial"/>
+          <w:sz w:val="24"/>
+          <w:szCs w:val="24"/>
+          <w:lang w:val="es-419"/>
+        </w:rPr>
+        <w:t xml:space="preserve"> o más cuartos (P02A06 = </w:t>
+      </w:r>
+      <w:r>
+        <w:rPr>
+          <w:rFonts w:ascii="Arial" w:hAnsi="Arial" w:cs="Arial"/>
+          <w:sz w:val="24"/>
+          <w:szCs w:val="24"/>
+          <w:lang w:val="es-419"/>
+        </w:rPr>
+        <w:t>4</w:t>
+      </w:r>
+      <w:r>
+        <w:rPr>
+          <w:rFonts w:ascii="Arial" w:hAnsi="Arial" w:cs="Arial"/>
+          <w:sz w:val="24"/>
+          <w:szCs w:val="24"/>
+          <w:lang w:val="es-419"/>
+        </w:rPr>
+        <w:t>), utiliza agua sin tratar (P02B04 = 1), y el material predominante en el techo es Lámina (P02A03 = 2). Según el árbol, con estas características, la predicción es que el material predominante en el piso es Teja (P02A03 = 4).</w:t>
+      </w:r>
+    </w:p>
+    <w:p>
+      <w:pPr>
+        <w:rPr>
+          <w:rFonts w:ascii="Arial" w:hAnsi="Arial" w:cs="Arial"/>
+          <w:b/>
+          <w:bCs/>
+          <w:sz w:val="24"/>
+          <w:szCs w:val="24"/>
+          <w:lang w:val="es-419"/>
+        </w:rPr>
+      </w:pPr>
+      <w:r>
+        <w:rPr>
+          <w:rFonts w:ascii="Arial" w:hAnsi="Arial" w:cs="Arial"/>
+          <w:b/>
+          <w:bCs/>
+          <w:sz w:val="24"/>
+          <w:szCs w:val="24"/>
+          <w:lang w:val="es-419"/>
+        </w:rPr>
+        <w:t>Segunda</w:t>
+      </w:r>
+      <w:r>
+        <w:rPr>
+          <w:rFonts w:ascii="Arial" w:hAnsi="Arial" w:cs="Arial"/>
+          <w:b/>
+          <w:bCs/>
+          <w:sz w:val="24"/>
+          <w:szCs w:val="24"/>
+          <w:lang w:val="es-419"/>
+        </w:rPr>
+        <w:t xml:space="preserve"> predicción</w:t>
+      </w:r>
+    </w:p>
+    <w:p>
+      <w:pPr>
+        <w:rPr>
+          <w:rFonts w:ascii="Arial" w:hAnsi="Arial" w:cs="Arial"/>
+          <w:sz w:val="24"/>
+          <w:szCs w:val="24"/>
+          <w:lang w:val="es-419"/>
+        </w:rPr>
+      </w:pPr>
+      <w:r>
+        <w:rPr>
+          <w:rFonts w:ascii="Arial" w:hAnsi="Arial" w:cs="Arial"/>
+          <w:sz w:val="24"/>
+          <w:szCs w:val="24"/>
+          <w:lang w:val="es-419"/>
+        </w:rPr>
+        <w:drawing>
+          <wp:inline distT="0" distB="0" distL="0" distR="0" wp14:anchorId="594C3C5E" wp14:editId="753C6423">
+            <wp:extent cx="3429000" cy="1351313"/>
+            <wp:effectExtent l="0" t="0" r="0" b="1270"/>
+            <wp:docPr id="2121055043" name="Imagen 1"/>
+            <wp:cNvGraphicFramePr>
+              <a:graphicFrameLocks xmlns:a="http://schemas.openxmlformats.org/drawingml/2006/main" noChangeAspect="1"/>
+            </wp:cNvGraphicFramePr>
+            <a:graphic xmlns:a="http://schemas.openxmlformats.org/drawingml/2006/main">
+              <a:graphicData uri="http://schemas.openxmlformats.org/drawingml/2006/picture">
+                <pic:pic xmlns:pic="http://schemas.openxmlformats.org/drawingml/2006/picture">
+                  <pic:nvPicPr>
+                    <pic:cNvPr id="2121055043" name=""/>
+                    <pic:cNvPicPr/>
+                  </pic:nvPicPr>
+                  <pic:blipFill>
+                    <a:blip r:embed="rId19"/>
+                    <a:stretch>
+                      <a:fillRect/>
+                    </a:stretch>
+                  </pic:blipFill>
+                  <pic:spPr>
+                    <a:xfrm>
+                      <a:off x="0" y="0"/>
+                      <a:ext cx="3442490" cy="1356629"/>
+                    </a:xfrm>
+                    <a:prstGeom prst="rect">
+                      <a:avLst/>
+                    </a:prstGeom>
+                  </pic:spPr>
+                </pic:pic>
+              </a:graphicData>
+            </a:graphic>
+          </wp:inline>
+        </w:drawing>
+      </w:r>
+    </w:p>
+    <w:p>
+      <w:pPr>
+        <w:rPr>
+          <w:rFonts w:ascii="Arial" w:hAnsi="Arial" w:cs="Arial"/>
+          <w:sz w:val="24"/>
+          <w:szCs w:val="24"/>
+          <w:lang w:val="es-419"/>
+        </w:rPr>
+      </w:pPr>
+    </w:p>
+    <w:p>
+      <w:pPr>
+        <w:rPr>
+          <w:rFonts w:ascii="Arial" w:hAnsi="Arial" w:cs="Arial"/>
+          <w:sz w:val="24"/>
+          <w:szCs w:val="24"/>
+          <w:lang w:val="es-419"/>
+        </w:rPr>
+      </w:pPr>
+      <w:r>
+        <w:rPr>
+          <w:rFonts w:ascii="Arial" w:hAnsi="Arial" w:cs="Arial"/>
+          <w:sz w:val="24"/>
+          <w:szCs w:val="24"/>
+          <w:lang w:val="es-419"/>
+        </w:rPr>
+        <w:lastRenderedPageBreak/>
+        <w:t>El árbol evalúa que el hogar tiene 3 o más cuartos (P02A06 = 3), utiliza agua filtrada (P02B04 = 3) para beber, y el material predominante en el techo es Teja (P02A03 = 4). Según el árbol, con estas características, la predicción es que el material predominante en el piso es también Teja (P02A03 = 4).</w:t>
+      </w:r>
+    </w:p>
+    <w:p>
+      <w:pPr>
+        <w:rPr>
+          <w:rFonts w:ascii="Arial" w:hAnsi="Arial" w:cs="Arial"/>
+          <w:sz w:val="24"/>
+          <w:szCs w:val="24"/>
+          <w:lang w:val="es-419"/>
+        </w:rPr>
+      </w:pPr>
+    </w:p>
+    <w:p>
+      <w:pPr>
+        <w:rPr>
+          <w:rFonts w:ascii="Arial" w:hAnsi="Arial" w:cs="Arial"/>
+          <w:b/>
+          <w:bCs/>
+          <w:sz w:val="24"/>
+          <w:szCs w:val="24"/>
+          <w:lang w:val="es-419"/>
+        </w:rPr>
+      </w:pPr>
+      <w:r>
+        <w:rPr>
+          <w:rFonts w:ascii="Arial" w:hAnsi="Arial" w:cs="Arial"/>
+          <w:b/>
+          <w:bCs/>
+          <w:sz w:val="24"/>
+          <w:szCs w:val="24"/>
+          <w:lang w:val="es-419"/>
+        </w:rPr>
+        <w:t>Tercera</w:t>
+      </w:r>
+      <w:r>
+        <w:rPr>
+          <w:rFonts w:ascii="Arial" w:hAnsi="Arial" w:cs="Arial"/>
+          <w:b/>
+          <w:bCs/>
+          <w:sz w:val="24"/>
+          <w:szCs w:val="24"/>
+          <w:lang w:val="es-419"/>
+        </w:rPr>
+        <w:t xml:space="preserve"> predicción</w:t>
+      </w:r>
+    </w:p>
+    <w:p>
+      <w:pPr>
+        <w:rPr>
+          <w:rFonts w:ascii="Arial" w:hAnsi="Arial" w:cs="Arial"/>
+          <w:sz w:val="24"/>
+          <w:szCs w:val="24"/>
+          <w:lang w:val="es-419"/>
+        </w:rPr>
+      </w:pPr>
+      <w:r>
+        <w:rPr>
+          <w:rFonts w:ascii="Arial" w:hAnsi="Arial" w:cs="Arial"/>
+          <w:sz w:val="24"/>
+          <w:szCs w:val="24"/>
+          <w:lang w:val="es-419"/>
+        </w:rPr>
+        <w:drawing>
+          <wp:inline distT="0" distB="0" distL="0" distR="0" wp14:anchorId="2E82117E" wp14:editId="530BD906">
+            <wp:extent cx="3953958" cy="1447800"/>
+            <wp:effectExtent l="0" t="0" r="8890" b="0"/>
+            <wp:docPr id="1227552614" name="Imagen 1" descr="Interfaz de usuario gráfica, Texto, Aplicación&#10;&#10;Descripción generada automáticamente"/>
+            <wp:cNvGraphicFramePr>
+              <a:graphicFrameLocks xmlns:a="http://schemas.openxmlformats.org/drawingml/2006/main" noChangeAspect="1"/>
+            </wp:cNvGraphicFramePr>
+            <a:graphic xmlns:a="http://schemas.openxmlformats.org/drawingml/2006/main">
+              <a:graphicData uri="http://schemas.openxmlformats.org/drawingml/2006/picture">
+                <pic:pic xmlns:pic="http://schemas.openxmlformats.org/drawingml/2006/picture">
+                  <pic:nvPicPr>
+                    <pic:cNvPr id="1227552614" name="Imagen 1" descr="Interfaz de usuario gráfica, Texto, Aplicación&#10;&#10;Descripción generada automáticamente"/>
+                    <pic:cNvPicPr/>
+                  </pic:nvPicPr>
+                  <pic:blipFill>
+                    <a:blip r:embed="rId20"/>
+                    <a:stretch>
+                      <a:fillRect/>
+                    </a:stretch>
+                  </pic:blipFill>
+                  <pic:spPr>
+                    <a:xfrm>
+                      <a:off x="0" y="0"/>
+                      <a:ext cx="3986753" cy="1459808"/>
+                    </a:xfrm>
+                    <a:prstGeom prst="rect">
+                      <a:avLst/>
+                    </a:prstGeom>
+                  </pic:spPr>
+                </pic:pic>
+              </a:graphicData>
+            </a:graphic>
+          </wp:inline>
+        </w:drawing>
+      </w:r>
+    </w:p>
+    <w:p>
+      <w:pPr>
+        <w:rPr>
+          <w:rFonts w:ascii="Arial" w:hAnsi="Arial" w:cs="Arial"/>
+          <w:sz w:val="24"/>
+          <w:szCs w:val="24"/>
+          <w:lang w:val="es-419"/>
+        </w:rPr>
+      </w:pPr>
+      <w:r>
+        <w:rPr>
+          <w:rFonts w:ascii="Arial" w:hAnsi="Arial" w:cs="Arial"/>
+          <w:sz w:val="24"/>
+          <w:szCs w:val="24"/>
+          <w:lang w:val="es-419"/>
+        </w:rPr>
+        <w:t>El árbol evalúa que el hogar tiene 1 cuarto (P02A06 = 1), utiliza agua purificada para beber (P02B04 = 5), y el material predominante en el techo es Concreto (P02A03 = 1). Según el árbol, con estas características, la predicción es que el material predominante en el piso es Concreto (P02A03 = 1).</w:t>
+      </w:r>
+    </w:p>
+    <w:p>
+      <w:pPr>
+        <w:rPr>
+          <w:rFonts w:ascii="Arial" w:hAnsi="Arial" w:cs="Arial"/>
+          <w:b/>
+          <w:bCs/>
+          <w:sz w:val="28"/>
+          <w:szCs w:val="28"/>
+          <w:lang w:val="es-419"/>
+        </w:rPr>
+      </w:pPr>
+    </w:p>
+    <w:p>
+      <w:pPr>
+        <w:rPr>
+          <w:rFonts w:ascii="Arial" w:hAnsi="Arial" w:cs="Arial"/>
+          <w:sz w:val="24"/>
+          <w:szCs w:val="24"/>
+          <w:lang w:val="es-419"/>
+        </w:rPr>
+      </w:pPr>
+    </w:p>
+    <w:p>
+      <w:pPr>
+        <w:rPr>
+          <w:rFonts w:ascii="Arial" w:hAnsi="Arial" w:cs="Arial"/>
+          <w:sz w:val="24"/>
+          <w:szCs w:val="24"/>
+          <w:lang w:val="es-419"/>
+        </w:rPr>
+      </w:pPr>
+    </w:p>
+    <w:p>
+      <w:pPr>
+        <w:rPr>
+          <w:rFonts w:ascii="Arial" w:hAnsi="Arial" w:cs="Arial"/>
+          <w:sz w:val="24"/>
+          <w:szCs w:val="24"/>
+          <w:lang w:val="es-419"/>
+        </w:rPr>
+      </w:pPr>
+    </w:p>
+    <w:p>
+      <w:pPr>
+        <w:rPr>
+          <w:rFonts w:ascii="Arial" w:hAnsi="Arial" w:cs="Arial"/>
+          <w:sz w:val="24"/>
+          <w:szCs w:val="24"/>
+          <w:lang w:val="es-419"/>
+        </w:rPr>
+      </w:pPr>
+    </w:p>
+    <w:p>
+      <w:pPr>
+        <w:rPr>
+          <w:rFonts w:ascii="Arial" w:hAnsi="Arial" w:cs="Arial"/>
+          <w:sz w:val="24"/>
+          <w:szCs w:val="24"/>
+          <w:lang w:val="es-419"/>
+        </w:rPr>
+      </w:pPr>
+    </w:p>
+    <w:p>
+      <w:pPr>
+        <w:rPr>
+          <w:rFonts w:ascii="Arial" w:hAnsi="Arial" w:cs="Arial"/>
+          <w:sz w:val="24"/>
+          <w:szCs w:val="24"/>
+          <w:lang w:val="es-419"/>
+        </w:rPr>
+      </w:pPr>
+    </w:p>
+    <w:p>
+      <w:pPr>
+        <w:rPr>
+          <w:rFonts w:ascii="Arial" w:hAnsi="Arial" w:cs="Arial"/>
+          <w:sz w:val="24"/>
+          <w:szCs w:val="24"/>
+          <w:lang w:val="es-419"/>
+        </w:rPr>
+      </w:pPr>
+    </w:p>
+    <w:p>
+      <w:pPr>
+        <w:rPr>
+          <w:rFonts w:ascii="Arial" w:hAnsi="Arial" w:cs="Arial"/>
+          <w:sz w:val="24"/>
+          <w:szCs w:val="24"/>
+          <w:lang w:val="es-419"/>
+        </w:rPr>
+      </w:pPr>
+    </w:p>
+    <w:p>
+      <w:pPr>
+        <w:rPr>
+          <w:rFonts w:ascii="Arial" w:hAnsi="Arial" w:cs="Arial"/>
+          <w:sz w:val="24"/>
+          <w:szCs w:val="24"/>
+          <w:lang w:val="es-419"/>
+        </w:rPr>
+      </w:pPr>
+    </w:p>
+    <w:p>
+      <w:pPr>
+        <w:rPr>
+          <w:rFonts w:ascii="Arial" w:hAnsi="Arial" w:cs="Arial"/>
+          <w:sz w:val="24"/>
+          <w:szCs w:val="24"/>
+          <w:lang w:val="es-419"/>
+        </w:rPr>
+      </w:pPr>
+    </w:p>
+    <w:p>
+      <w:pPr>
+        <w:rPr>
+          <w:rFonts w:ascii="Arial" w:hAnsi="Arial" w:cs="Arial"/>
+          <w:sz w:val="24"/>
+          <w:szCs w:val="24"/>
+          <w:lang w:val="es-419"/>
+        </w:rPr>
+      </w:pPr>
+    </w:p>
+    <w:p>
+      <w:pPr>
+        <w:rPr>
+          <w:rFonts w:ascii="Arial" w:hAnsi="Arial" w:cs="Arial"/>
+          <w:sz w:val="24"/>
+          <w:szCs w:val="24"/>
+          <w:lang w:val="es-419"/>
+        </w:rPr>
+      </w:pPr>
+    </w:p>
+    <w:p>
+      <w:pPr>
+        <w:rPr>
+          <w:rFonts w:ascii="Arial" w:hAnsi="Arial" w:cs="Arial"/>
+          <w:sz w:val="24"/>
+          <w:szCs w:val="24"/>
+          <w:lang w:val="es-419"/>
+        </w:rPr>
+      </w:pPr>
+    </w:p>
+    <w:p>
+      <w:pPr>
+        <w:rPr>
+          <w:rFonts w:ascii="Arial" w:hAnsi="Arial" w:cs="Arial"/>
+          <w:sz w:val="24"/>
+          <w:szCs w:val="24"/>
+          <w:lang w:val="es-419"/>
+        </w:rPr>
+      </w:pPr>
+    </w:p>
+    <w:p>
+      <w:pPr>
+        <w:rPr>
+          <w:rFonts w:ascii="Arial" w:hAnsi="Arial" w:cs="Arial"/>
+          <w:sz w:val="24"/>
+          <w:szCs w:val="24"/>
+          <w:lang w:val="es-419"/>
+        </w:rPr>
+      </w:pPr>
+    </w:p>
+    <w:p>
+      <w:pPr>
+        <w:rPr>
+          <w:rFonts w:ascii="Arial" w:hAnsi="Arial" w:cs="Arial"/>
+          <w:sz w:val="24"/>
+          <w:szCs w:val="24"/>
+          <w:lang w:val="es-419"/>
+        </w:rPr>
+      </w:pPr>
+    </w:p>
+    <w:p>
+      <w:pPr>
+        <w:rPr>
+          <w:rFonts w:ascii="Arial" w:hAnsi="Arial" w:cs="Arial"/>
           <w:sz w:val="24"/>
           <w:szCs w:val="24"/>
           <w:lang w:val="es-419"/>
@@ -4243,7 +4667,7 @@
                     <pic:cNvPicPr/>
                   </pic:nvPicPr>
                   <pic:blipFill>
-                    <a:blip r:embed="rId18"/>
+                    <a:blip r:embed="rId21"/>
                     <a:stretch>
                       <a:fillRect/>
                     </a:stretch>
@@ -4296,7 +4720,7 @@
                     <pic:cNvPicPr/>
                   </pic:nvPicPr>
                   <pic:blipFill>
-                    <a:blip r:embed="rId19"/>
+                    <a:blip r:embed="rId22"/>
                     <a:stretch>
                       <a:fillRect/>
                     </a:stretch>
@@ -4349,7 +4773,7 @@
                     <pic:cNvPicPr/>
                   </pic:nvPicPr>
                   <pic:blipFill>
-                    <a:blip r:embed="rId20"/>
+                    <a:blip r:embed="rId23"/>
                     <a:stretch>
                       <a:fillRect/>
                     </a:stretch>
@@ -4402,7 +4826,7 @@
                     <pic:cNvPicPr/>
                   </pic:nvPicPr>
                   <pic:blipFill>
-                    <a:blip r:embed="rId21"/>
+                    <a:blip r:embed="rId24"/>
                     <a:stretch>
                       <a:fillRect/>
                     </a:stretch>
@@ -4475,6 +4899,7 @@
           <w:szCs w:val="28"/>
           <w:lang w:val="es-419"/>
         </w:rPr>
+        <w:lastRenderedPageBreak/>
         <w:t>2do patrón</w:t>
       </w:r>
     </w:p>
@@ -4512,7 +4937,7 @@
                     <pic:cNvPicPr/>
                   </pic:nvPicPr>
                   <pic:blipFill>
-                    <a:blip r:embed="rId22"/>
+                    <a:blip r:embed="rId25"/>
                     <a:stretch>
                       <a:fillRect/>
                     </a:stretch>
@@ -4571,7 +4996,7 @@
                     <pic:cNvPicPr/>
                   </pic:nvPicPr>
                   <pic:blipFill>
-                    <a:blip r:embed="rId23"/>
+                    <a:blip r:embed="rId26"/>
                     <a:stretch>
                       <a:fillRect/>
                     </a:stretch>
@@ -4630,7 +5055,7 @@
                     <pic:cNvPicPr/>
                   </pic:nvPicPr>
                   <pic:blipFill>
-                    <a:blip r:embed="rId24"/>
+                    <a:blip r:embed="rId27"/>
                     <a:stretch>
                       <a:fillRect/>
                     </a:stretch>
@@ -4751,7 +5176,7 @@
                     <pic:cNvPicPr/>
                   </pic:nvPicPr>
                   <pic:blipFill>
-                    <a:blip r:embed="rId25"/>
+                    <a:blip r:embed="rId28"/>
                     <a:stretch>
                       <a:fillRect/>
                     </a:stretch>
@@ -4806,7 +5231,7 @@
                     <pic:cNvPicPr/>
                   </pic:nvPicPr>
                   <pic:blipFill>
-                    <a:blip r:embed="rId26"/>
+                    <a:blip r:embed="rId29"/>
                     <a:stretch>
                       <a:fillRect/>
                     </a:stretch>
@@ -4844,17 +5269,7 @@
           <w:szCs w:val="28"/>
           <w:lang w:val="es-419"/>
         </w:rPr>
-        <w:t xml:space="preserve">En los hogares donde la fuente de energía para cocinar es propano o kerosene, sin incluir aquellos que utilizan electricidad, leña, carbón o que </w:t>
-      </w:r>
-      <w:r>
-        <w:rPr>
-          <w:rFonts w:ascii="Arial" w:hAnsi="Arial" w:cs="Arial"/>
-          <w:sz w:val="28"/>
-          <w:szCs w:val="28"/>
-          <w:lang w:val="es-419"/>
-        </w:rPr>
-        <w:lastRenderedPageBreak/>
-        <w:t>no cocinan, el 59% compra agua purificada para beber, sin recurrir a tratamientos como hervir, filtrar, clorar el agua, o no aplicar ningún tratamiento.</w:t>
+        <w:t>En los hogares donde la fuente de energía para cocinar es propano o kerosene, sin incluir aquellos que utilizan electricidad, leña, carbón o que no cocinan, el 59% compra agua purificada para beber, sin recurrir a tratamientos como hervir, filtrar, clorar el agua, o no aplicar ningún tratamiento.</w:t>
       </w:r>
     </w:p>
     <w:p>
@@ -4923,7 +5338,7 @@
                     <pic:cNvPicPr/>
                   </pic:nvPicPr>
                   <pic:blipFill>
-                    <a:blip r:embed="rId27"/>
+                    <a:blip r:embed="rId30"/>
                     <a:stretch>
                       <a:fillRect/>
                     </a:stretch>
@@ -4977,7 +5392,7 @@
                     <pic:cNvPicPr/>
                   </pic:nvPicPr>
                   <pic:blipFill>
-                    <a:blip r:embed="rId28"/>
+                    <a:blip r:embed="rId31"/>
                     <a:stretch>
                       <a:fillRect/>
                     </a:stretch>
@@ -5031,7 +5446,7 @@
                     <pic:cNvPicPr/>
                   </pic:nvPicPr>
                   <pic:blipFill>
-                    <a:blip r:embed="rId29"/>
+                    <a:blip r:embed="rId32"/>
                     <a:stretch>
                       <a:fillRect/>
                     </a:stretch>
@@ -5203,7 +5618,6 @@
           <w:szCs w:val="28"/>
           <w:lang w:val="es-419"/>
         </w:rPr>
-        <w:lastRenderedPageBreak/>
         <w:drawing>
           <wp:inline distT="0" distB="0" distL="0" distR="0" wp14:anchorId="3302F3A2" wp14:editId="379E94E5">
             <wp:extent cx="6042074" cy="4112172"/>
@@ -5220,7 +5634,7 @@
                     <pic:cNvPicPr/>
                   </pic:nvPicPr>
                   <pic:blipFill>
-                    <a:blip r:embed="rId30"/>
+                    <a:blip r:embed="rId33"/>
                     <a:stretch>
                       <a:fillRect/>
                     </a:stretch>
@@ -5372,89 +5786,127 @@
           <w:szCs w:val="28"/>
           <w:lang w:val="es-419"/>
         </w:rPr>
+        <w:t>Este grupo agrupa hogares con materiales de piso de mayor calidad, probablemente como cerámica, y tienden a tener menos cuartos en comparación con los otros clústeres. La fuente de energía para cocinar en estos hogares es más avanzada, sugiriendo el uso de propano o electricidad. Esto podría representar hogares de recursos económicos ligeramente superiores, con mejor acceso a infraestructura y servicios.</w:t>
+      </w:r>
+    </w:p>
+    <w:p>
+      <w:pPr>
+        <w:rPr>
+          <w:rFonts w:ascii="Arial" w:hAnsi="Arial" w:cs="Arial"/>
+          <w:sz w:val="28"/>
+          <w:szCs w:val="28"/>
+          <w:lang w:val="es-419"/>
+        </w:rPr>
+      </w:pPr>
+    </w:p>
+    <w:p>
+      <w:pPr>
+        <w:rPr>
+          <w:rFonts w:ascii="Arial" w:hAnsi="Arial" w:cs="Arial"/>
+          <w:sz w:val="28"/>
+          <w:szCs w:val="28"/>
+          <w:lang w:val="es-419"/>
+        </w:rPr>
+      </w:pPr>
+      <w:r>
+        <w:rPr>
+          <w:rFonts w:ascii="Arial" w:hAnsi="Arial" w:cs="Arial"/>
+          <w:sz w:val="28"/>
+          <w:szCs w:val="28"/>
+          <w:lang w:val="es-419"/>
+        </w:rPr>
+        <w:t>Clúster 4 (Rosa)</w:t>
+      </w:r>
+    </w:p>
+    <w:p>
+      <w:pPr>
+        <w:rPr>
+          <w:rFonts w:ascii="Arial" w:hAnsi="Arial" w:cs="Arial"/>
+          <w:sz w:val="28"/>
+          <w:szCs w:val="28"/>
+          <w:lang w:val="es-419"/>
+        </w:rPr>
+      </w:pPr>
+      <w:r>
+        <w:rPr>
+          <w:rFonts w:ascii="Arial" w:hAnsi="Arial" w:cs="Arial"/>
+          <w:sz w:val="28"/>
+          <w:szCs w:val="28"/>
+          <w:lang w:val="es-419"/>
+        </w:rPr>
+        <w:t>Este clúster está formado por hogares con pocos cuartos y materiales básicos en el piso. Estos hogares tienden a usar fuentes de energía para cocinar que podrían ser menos eficientes o más contaminantes, como leña o carbón. Es probable que estos hogares representen áreas rurales o de bajos recursos, donde el acceso a servicios básicos y energías limpias es limitado.</w:t>
+      </w:r>
+    </w:p>
+    <w:p>
+      <w:pPr>
+        <w:rPr>
+          <w:rFonts w:ascii="Arial" w:hAnsi="Arial" w:cs="Arial"/>
+          <w:sz w:val="28"/>
+          <w:szCs w:val="28"/>
+          <w:lang w:val="es-419"/>
+        </w:rPr>
+      </w:pPr>
+    </w:p>
+    <w:p>
+      <w:pPr>
+        <w:rPr>
+          <w:rFonts w:ascii="Arial" w:hAnsi="Arial" w:cs="Arial"/>
+          <w:b/>
+          <w:bCs/>
+          <w:sz w:val="28"/>
+          <w:szCs w:val="28"/>
+          <w:lang w:val="es-419"/>
+        </w:rPr>
+      </w:pPr>
+      <w:r>
+        <w:rPr>
+          <w:rFonts w:ascii="Arial" w:hAnsi="Arial" w:cs="Arial"/>
+          <w:b/>
+          <w:bCs/>
+          <w:sz w:val="28"/>
+          <w:szCs w:val="28"/>
+          <w:lang w:val="es-419"/>
+        </w:rPr>
+        <w:t>Problema identificado</w:t>
+      </w:r>
+    </w:p>
+    <w:p>
+      <w:pPr>
+        <w:jc w:val="both"/>
+        <w:rPr>
+          <w:rFonts w:ascii="Arial" w:hAnsi="Arial" w:cs="Arial"/>
+          <w:sz w:val="28"/>
+          <w:szCs w:val="28"/>
+          <w:lang w:val="es-419"/>
+        </w:rPr>
+      </w:pPr>
+      <w:r>
+        <w:rPr>
+          <w:rFonts w:ascii="Arial" w:hAnsi="Arial" w:cs="Arial"/>
+          <w:sz w:val="28"/>
+          <w:szCs w:val="28"/>
+          <w:lang w:val="es-419"/>
+        </w:rPr>
+        <w:t>F</w:t>
+      </w:r>
+      <w:r>
+        <w:rPr>
+          <w:rFonts w:ascii="Arial" w:hAnsi="Arial" w:cs="Arial"/>
+          <w:sz w:val="28"/>
+          <w:szCs w:val="28"/>
+          <w:lang w:val="es-419"/>
+        </w:rPr>
+        <w:t xml:space="preserve">alta de acceso a fuentes de energía seguras y eficientes para cocinar en hogares rurales y de bajos recursos en Guatemala. Los patrones muestran una dependencia de fuentes como leña, carbón, y propano, especialmente en hogares sin servicios municipales de eliminación de residuos ni acceso a electricidad. Esto expone a las familias a riesgos de salud respiratoria y contribuye a la deforestación. Además, muchos hogares compran agua purificada en lugar de utilizar métodos de tratamiento, reflejando preocupaciones sobre la calidad del agua </w:t>
+      </w:r>
+      <w:r>
+        <w:rPr>
+          <w:rFonts w:ascii="Arial" w:hAnsi="Arial" w:cs="Arial"/>
+          <w:sz w:val="28"/>
+          <w:szCs w:val="28"/>
+          <w:lang w:val="es-419"/>
+        </w:rPr>
         <w:lastRenderedPageBreak/>
-        <w:t>Este grupo agrupa hogares con materiales de piso de mayor calidad, probablemente como cerámica, y tienden a tener menos cuartos en comparación con los otros clústeres. La fuente de energía para cocinar en estos hogares es más avanzada, sugiriendo el uso de propano o electricidad. Esto podría representar hogares de recursos económicos ligeramente superiores, con mejor acceso a infraestructura y servicios.</w:t>
-      </w:r>
-    </w:p>
-    <w:p>
-      <w:pPr>
-        <w:rPr>
-          <w:rFonts w:ascii="Arial" w:hAnsi="Arial" w:cs="Arial"/>
-          <w:sz w:val="28"/>
-          <w:szCs w:val="28"/>
-          <w:lang w:val="es-419"/>
-        </w:rPr>
-      </w:pPr>
-    </w:p>
-    <w:p>
-      <w:pPr>
-        <w:rPr>
-          <w:rFonts w:ascii="Arial" w:hAnsi="Arial" w:cs="Arial"/>
-          <w:sz w:val="28"/>
-          <w:szCs w:val="28"/>
-          <w:lang w:val="es-419"/>
-        </w:rPr>
-      </w:pPr>
-      <w:r>
-        <w:rPr>
-          <w:rFonts w:ascii="Arial" w:hAnsi="Arial" w:cs="Arial"/>
-          <w:sz w:val="28"/>
-          <w:szCs w:val="28"/>
-          <w:lang w:val="es-419"/>
-        </w:rPr>
-        <w:t>Clúster 4 (Rosa)</w:t>
-      </w:r>
-    </w:p>
-    <w:p>
-      <w:pPr>
-        <w:rPr>
-          <w:rFonts w:ascii="Arial" w:hAnsi="Arial" w:cs="Arial"/>
-          <w:sz w:val="28"/>
-          <w:szCs w:val="28"/>
-          <w:lang w:val="es-419"/>
-        </w:rPr>
-      </w:pPr>
-      <w:r>
-        <w:rPr>
-          <w:rFonts w:ascii="Arial" w:hAnsi="Arial" w:cs="Arial"/>
-          <w:sz w:val="28"/>
-          <w:szCs w:val="28"/>
-          <w:lang w:val="es-419"/>
-        </w:rPr>
-        <w:t>Este clúster está formado por hogares con pocos cuartos y materiales básicos en el piso. Estos hogares tienden a usar fuentes de energía para cocinar que podrían ser menos eficientes o más contaminantes, como leña o carbón. Es probable que estos hogares representen áreas rurales o de bajos recursos, donde el acceso a servicios básicos y energías limpias es limitado.</w:t>
-      </w:r>
-    </w:p>
-    <w:p>
-      <w:pPr>
-        <w:rPr>
-          <w:rFonts w:ascii="Arial" w:hAnsi="Arial" w:cs="Arial"/>
-          <w:sz w:val="28"/>
-          <w:szCs w:val="28"/>
-          <w:lang w:val="es-419"/>
-        </w:rPr>
-      </w:pPr>
-    </w:p>
-    <w:p>
-      <w:pPr>
-        <w:rPr>
-          <w:rFonts w:ascii="Arial" w:hAnsi="Arial" w:cs="Arial"/>
-          <w:b/>
-          <w:bCs/>
-          <w:sz w:val="28"/>
-          <w:szCs w:val="28"/>
-          <w:lang w:val="es-419"/>
-        </w:rPr>
-      </w:pPr>
-      <w:r>
-        <w:rPr>
-          <w:rFonts w:ascii="Arial" w:hAnsi="Arial" w:cs="Arial"/>
-          <w:b/>
-          <w:bCs/>
-          <w:sz w:val="28"/>
-          <w:szCs w:val="28"/>
-          <w:lang w:val="es-419"/>
-        </w:rPr>
-        <w:t>Problema identificado</w:t>
+        <w:t>disponible. La combinación de estos factores revela una situación que afecta tanto la salud pública como el medio ambiente.</w:t>
       </w:r>
     </w:p>
     <w:p>
@@ -5467,24 +5919,6 @@
           <w:lang w:val="es-419"/>
         </w:rPr>
       </w:pPr>
-      <w:r>
-        <w:rPr>
-          <w:rFonts w:ascii="Arial" w:hAnsi="Arial" w:cs="Arial"/>
-          <w:sz w:val="28"/>
-          <w:szCs w:val="28"/>
-          <w:lang w:val="es-419"/>
-        </w:rPr>
-        <w:t>F</w:t>
-      </w:r>
-      <w:r>
-        <w:rPr>
-          <w:rFonts w:ascii="Arial" w:hAnsi="Arial" w:cs="Arial"/>
-          <w:sz w:val="28"/>
-          <w:szCs w:val="28"/>
-          <w:lang w:val="es-419"/>
-        </w:rPr>
-        <w:t>alta de acceso a fuentes de energía seguras y eficientes para cocinar en hogares rurales y de bajos recursos en Guatemala. Los patrones muestran una dependencia de fuentes como leña, carbón, y propano, especialmente en hogares sin servicios municipales de eliminación de residuos ni acceso a electricidad. Esto expone a las familias a riesgos de salud respiratoria y contribuye a la deforestación. Además, muchos hogares compran agua purificada en lugar de utilizar métodos de tratamiento, reflejando preocupaciones sobre la calidad del agua disponible. La combinación de estos factores revela una situación que afecta tanto la salud pública como el medio ambiente.</w:t>
-      </w:r>
     </w:p>
     <w:p>
       <w:pPr>
@@ -5546,34 +5980,43 @@
         <w:jc w:val="both"/>
         <w:rPr>
           <w:rFonts w:ascii="Arial" w:hAnsi="Arial" w:cs="Arial"/>
-          <w:sz w:val="28"/>
-          <w:szCs w:val="28"/>
-          <w:lang w:val="es-419"/>
-        </w:rPr>
-      </w:pPr>
+          <w:b/>
+          <w:bCs/>
+          <w:sz w:val="28"/>
+          <w:szCs w:val="28"/>
+          <w:lang w:val="es-419"/>
+        </w:rPr>
+      </w:pPr>
+      <w:r>
+        <w:rPr>
+          <w:rFonts w:ascii="Arial" w:hAnsi="Arial" w:cs="Arial"/>
+          <w:b/>
+          <w:bCs/>
+          <w:sz w:val="28"/>
+          <w:szCs w:val="28"/>
+          <w:lang w:val="es-419"/>
+        </w:rPr>
+        <w:t>Propuestas</w:t>
+      </w:r>
     </w:p>
     <w:p>
       <w:pPr>
         <w:jc w:val="both"/>
         <w:rPr>
           <w:rFonts w:ascii="Arial" w:hAnsi="Arial" w:cs="Arial"/>
-          <w:b/>
-          <w:bCs/>
-          <w:sz w:val="28"/>
-          <w:szCs w:val="28"/>
-          <w:lang w:val="es-419"/>
-        </w:rPr>
-      </w:pPr>
-      <w:r>
-        <w:rPr>
-          <w:rFonts w:ascii="Arial" w:hAnsi="Arial" w:cs="Arial"/>
-          <w:b/>
-          <w:bCs/>
-          <w:sz w:val="28"/>
-          <w:szCs w:val="28"/>
-          <w:lang w:val="es-419"/>
-        </w:rPr>
-        <w:t>Propuestas</w:t>
+          <w:sz w:val="28"/>
+          <w:szCs w:val="28"/>
+          <w:lang w:val="es-419"/>
+        </w:rPr>
+      </w:pPr>
+      <w:r>
+        <w:rPr>
+          <w:rFonts w:ascii="Arial" w:hAnsi="Arial" w:cs="Arial"/>
+          <w:sz w:val="28"/>
+          <w:szCs w:val="28"/>
+          <w:lang w:val="es-419"/>
+        </w:rPr>
+        <w:t xml:space="preserve">Para mejorar el acceso a fuentes de energía seguras y reducir el uso de métodos contaminantes como la leña, se propone la implementación de un programa de acceso a energía renovable y educación en el uso sostenible de recursos domésticos, en particular en comunidades rurales. </w:t>
       </w:r>
     </w:p>
     <w:p>
@@ -5593,8 +6036,171 @@
           <w:szCs w:val="28"/>
           <w:lang w:val="es-419"/>
         </w:rPr>
+        <w:t>La propuesta incluye:</w:t>
+      </w:r>
+    </w:p>
+    <w:p>
+      <w:pPr>
+        <w:jc w:val="both"/>
+        <w:rPr>
+          <w:rFonts w:ascii="Arial" w:hAnsi="Arial" w:cs="Arial"/>
+          <w:b/>
+          <w:bCs/>
+          <w:sz w:val="28"/>
+          <w:szCs w:val="28"/>
+          <w:lang w:val="es-419"/>
+        </w:rPr>
+      </w:pPr>
+      <w:r>
+        <w:rPr>
+          <w:rFonts w:ascii="Arial" w:hAnsi="Arial" w:cs="Arial"/>
+          <w:b/>
+          <w:bCs/>
+          <w:sz w:val="28"/>
+          <w:szCs w:val="28"/>
+          <w:lang w:val="es-419"/>
+        </w:rPr>
+        <w:t>Instalación de estufas mejoradas</w:t>
+      </w:r>
+    </w:p>
+    <w:p>
+      <w:pPr>
+        <w:jc w:val="both"/>
+        <w:rPr>
+          <w:rFonts w:ascii="Arial" w:hAnsi="Arial" w:cs="Arial"/>
+          <w:sz w:val="28"/>
+          <w:szCs w:val="28"/>
+          <w:lang w:val="es-419"/>
+        </w:rPr>
+      </w:pPr>
+      <w:r>
+        <w:rPr>
+          <w:rFonts w:ascii="Arial" w:hAnsi="Arial" w:cs="Arial"/>
+          <w:sz w:val="28"/>
+          <w:szCs w:val="28"/>
+          <w:lang w:val="es-419"/>
+        </w:rPr>
+        <w:t>Estas estufas están diseñadas para ser más eficientes en el consumo de leña y producir menos humo, mejorando la salud de las familias y reduciendo la deforestación. Estudios han demostrado que el uso de estufas mejoradas en Guatemala reduce el consumo de leña y mejora la salud respiratoria (Torres et al., 2019).</w:t>
+      </w:r>
+    </w:p>
+    <w:p>
+      <w:pPr>
+        <w:jc w:val="both"/>
+        <w:rPr>
+          <w:rFonts w:ascii="Arial" w:hAnsi="Arial" w:cs="Arial"/>
+          <w:sz w:val="28"/>
+          <w:szCs w:val="28"/>
+          <w:lang w:val="es-419"/>
+        </w:rPr>
+      </w:pPr>
+    </w:p>
+    <w:p>
+      <w:pPr>
+        <w:jc w:val="both"/>
+        <w:rPr>
+          <w:rFonts w:ascii="Arial" w:hAnsi="Arial" w:cs="Arial"/>
+          <w:b/>
+          <w:bCs/>
+          <w:sz w:val="28"/>
+          <w:szCs w:val="28"/>
+          <w:lang w:val="es-419"/>
+        </w:rPr>
+      </w:pPr>
+      <w:r>
+        <w:rPr>
+          <w:rFonts w:ascii="Arial" w:hAnsi="Arial" w:cs="Arial"/>
+          <w:b/>
+          <w:bCs/>
+          <w:sz w:val="28"/>
+          <w:szCs w:val="28"/>
+          <w:lang w:val="es-419"/>
+        </w:rPr>
+        <w:t>Iniciativas de acceso a energía solar</w:t>
+      </w:r>
+    </w:p>
+    <w:p>
+      <w:pPr>
+        <w:jc w:val="both"/>
+        <w:rPr>
+          <w:rFonts w:ascii="Arial" w:hAnsi="Arial" w:cs="Arial"/>
+          <w:sz w:val="28"/>
+          <w:szCs w:val="28"/>
+          <w:lang w:val="es-419"/>
+        </w:rPr>
+      </w:pPr>
+      <w:r>
+        <w:rPr>
+          <w:rFonts w:ascii="Arial" w:hAnsi="Arial" w:cs="Arial"/>
+          <w:sz w:val="28"/>
+          <w:szCs w:val="28"/>
+          <w:lang w:val="es-419"/>
+        </w:rPr>
+        <w:t>Implementar paneles solares para iluminación y pequeñas estufas eléctricas en áreas rurales. Esto puede reducir la dependencia de fuentes de energía no renovables y mejorar la calidad de vida de las familias (Rodríguez &amp; Pérez, 2020).</w:t>
+      </w:r>
+    </w:p>
+    <w:p>
+      <w:pPr>
+        <w:jc w:val="both"/>
+        <w:rPr>
+          <w:rFonts w:ascii="Arial" w:hAnsi="Arial" w:cs="Arial"/>
+          <w:sz w:val="28"/>
+          <w:szCs w:val="28"/>
+          <w:lang w:val="es-419"/>
+        </w:rPr>
+      </w:pPr>
+    </w:p>
+    <w:p>
+      <w:pPr>
+        <w:jc w:val="both"/>
+        <w:rPr>
+          <w:rFonts w:ascii="Arial" w:hAnsi="Arial" w:cs="Arial"/>
+          <w:b/>
+          <w:bCs/>
+          <w:sz w:val="28"/>
+          <w:szCs w:val="28"/>
+          <w:lang w:val="es-419"/>
+        </w:rPr>
+      </w:pPr>
+      <w:r>
+        <w:rPr>
+          <w:rFonts w:ascii="Arial" w:hAnsi="Arial" w:cs="Arial"/>
+          <w:b/>
+          <w:bCs/>
+          <w:sz w:val="28"/>
+          <w:szCs w:val="28"/>
+          <w:lang w:val="es-419"/>
+        </w:rPr>
+        <w:t>Educación en el manejo de residuos y agua</w:t>
+      </w:r>
+    </w:p>
+    <w:p>
+      <w:pPr>
+        <w:jc w:val="both"/>
+        <w:rPr>
+          <w:rFonts w:ascii="Arial" w:hAnsi="Arial" w:cs="Arial"/>
+          <w:sz w:val="28"/>
+          <w:szCs w:val="28"/>
+          <w:lang w:val="es-419"/>
+        </w:rPr>
+      </w:pPr>
+      <w:r>
+        <w:rPr>
+          <w:rFonts w:ascii="Arial" w:hAnsi="Arial" w:cs="Arial"/>
+          <w:sz w:val="28"/>
+          <w:szCs w:val="28"/>
+          <w:lang w:val="es-419"/>
+        </w:rPr>
+        <w:t xml:space="preserve">Programas de educación para enseñar a las comunidades cómo tratar el agua y gestionar los residuos de manera segura, con el fin de reducir el riesgo de enfermedades. Además, promover el uso de técnicas de </w:t>
+      </w:r>
+      <w:r>
+        <w:rPr>
+          <w:rFonts w:ascii="Arial" w:hAnsi="Arial" w:cs="Arial"/>
+          <w:sz w:val="28"/>
+          <w:szCs w:val="28"/>
+          <w:lang w:val="es-419"/>
+        </w:rPr>
         <w:lastRenderedPageBreak/>
-        <w:t xml:space="preserve">Para mejorar el acceso a fuentes de energía seguras y reducir el uso de métodos contaminantes como la leña, se propone la implementación de un programa de acceso a energía renovable y educación en el uso sostenible de recursos domésticos, en particular en comunidades rurales. </w:t>
+        <w:t>compostaje y otras prácticas de eliminación de residuos que disminuyan la necesidad de quemar basura (López et al., 2021).</w:t>
       </w:r>
     </w:p>
     <w:p>
@@ -5607,15 +6213,6 @@
           <w:lang w:val="es-419"/>
         </w:rPr>
       </w:pPr>
-      <w:r>
-        <w:rPr>
-          <w:rFonts w:ascii="Arial" w:hAnsi="Arial" w:cs="Arial"/>
-          <w:sz w:val="28"/>
-          <w:szCs w:val="28"/>
-          <w:lang w:val="es-419"/>
-        </w:rPr>
-        <w:t>La propuesta incluye:</w:t>
-      </w:r>
     </w:p>
     <w:p>
       <w:pPr>
@@ -5638,7 +6235,7 @@
           <w:szCs w:val="28"/>
           <w:lang w:val="es-419"/>
         </w:rPr>
-        <w:t>Instalación de estufas mejoradas</w:t>
+        <w:t>Subsidios para combustibles menos contaminantes</w:t>
       </w:r>
     </w:p>
     <w:p>
@@ -5658,171 +6255,6 @@
           <w:szCs w:val="28"/>
           <w:lang w:val="es-419"/>
         </w:rPr>
-        <w:t>Estas estufas están diseñadas para ser más eficientes en el consumo de leña y producir menos humo, mejorando la salud de las familias y reduciendo la deforestación. Estudios han demostrado que el uso de estufas mejoradas en Guatemala reduce el consumo de leña y mejora la salud respiratoria (Torres et al., 2019).</w:t>
-      </w:r>
-    </w:p>
-    <w:p>
-      <w:pPr>
-        <w:jc w:val="both"/>
-        <w:rPr>
-          <w:rFonts w:ascii="Arial" w:hAnsi="Arial" w:cs="Arial"/>
-          <w:sz w:val="28"/>
-          <w:szCs w:val="28"/>
-          <w:lang w:val="es-419"/>
-        </w:rPr>
-      </w:pPr>
-    </w:p>
-    <w:p>
-      <w:pPr>
-        <w:jc w:val="both"/>
-        <w:rPr>
-          <w:rFonts w:ascii="Arial" w:hAnsi="Arial" w:cs="Arial"/>
-          <w:b/>
-          <w:bCs/>
-          <w:sz w:val="28"/>
-          <w:szCs w:val="28"/>
-          <w:lang w:val="es-419"/>
-        </w:rPr>
-      </w:pPr>
-      <w:r>
-        <w:rPr>
-          <w:rFonts w:ascii="Arial" w:hAnsi="Arial" w:cs="Arial"/>
-          <w:b/>
-          <w:bCs/>
-          <w:sz w:val="28"/>
-          <w:szCs w:val="28"/>
-          <w:lang w:val="es-419"/>
-        </w:rPr>
-        <w:t>Iniciativas de acceso a energía solar</w:t>
-      </w:r>
-    </w:p>
-    <w:p>
-      <w:pPr>
-        <w:jc w:val="both"/>
-        <w:rPr>
-          <w:rFonts w:ascii="Arial" w:hAnsi="Arial" w:cs="Arial"/>
-          <w:sz w:val="28"/>
-          <w:szCs w:val="28"/>
-          <w:lang w:val="es-419"/>
-        </w:rPr>
-      </w:pPr>
-      <w:r>
-        <w:rPr>
-          <w:rFonts w:ascii="Arial" w:hAnsi="Arial" w:cs="Arial"/>
-          <w:sz w:val="28"/>
-          <w:szCs w:val="28"/>
-          <w:lang w:val="es-419"/>
-        </w:rPr>
-        <w:t>Implementar paneles solares para iluminación y pequeñas estufas eléctricas en áreas rurales. Esto puede reducir la dependencia de fuentes de energía no renovables y mejorar la calidad de vida de las familias (Rodríguez &amp; Pérez, 2020).</w:t>
-      </w:r>
-    </w:p>
-    <w:p>
-      <w:pPr>
-        <w:jc w:val="both"/>
-        <w:rPr>
-          <w:rFonts w:ascii="Arial" w:hAnsi="Arial" w:cs="Arial"/>
-          <w:sz w:val="28"/>
-          <w:szCs w:val="28"/>
-          <w:lang w:val="es-419"/>
-        </w:rPr>
-      </w:pPr>
-    </w:p>
-    <w:p>
-      <w:pPr>
-        <w:jc w:val="both"/>
-        <w:rPr>
-          <w:rFonts w:ascii="Arial" w:hAnsi="Arial" w:cs="Arial"/>
-          <w:b/>
-          <w:bCs/>
-          <w:sz w:val="28"/>
-          <w:szCs w:val="28"/>
-          <w:lang w:val="es-419"/>
-        </w:rPr>
-      </w:pPr>
-      <w:r>
-        <w:rPr>
-          <w:rFonts w:ascii="Arial" w:hAnsi="Arial" w:cs="Arial"/>
-          <w:b/>
-          <w:bCs/>
-          <w:sz w:val="28"/>
-          <w:szCs w:val="28"/>
-          <w:lang w:val="es-419"/>
-        </w:rPr>
-        <w:t>Educación en el manejo de residuos y agua</w:t>
-      </w:r>
-    </w:p>
-    <w:p>
-      <w:pPr>
-        <w:jc w:val="both"/>
-        <w:rPr>
-          <w:rFonts w:ascii="Arial" w:hAnsi="Arial" w:cs="Arial"/>
-          <w:sz w:val="28"/>
-          <w:szCs w:val="28"/>
-          <w:lang w:val="es-419"/>
-        </w:rPr>
-      </w:pPr>
-      <w:r>
-        <w:rPr>
-          <w:rFonts w:ascii="Arial" w:hAnsi="Arial" w:cs="Arial"/>
-          <w:sz w:val="28"/>
-          <w:szCs w:val="28"/>
-          <w:lang w:val="es-419"/>
-        </w:rPr>
-        <w:t>Programas de educación para enseñar a las comunidades cómo tratar el agua y gestionar los residuos de manera segura, con el fin de reducir el riesgo de enfermedades. Además, promover el uso de técnicas de compostaje y otras prácticas de eliminación de residuos que disminuyan la necesidad de quemar basura (López et al., 2021).</w:t>
-      </w:r>
-    </w:p>
-    <w:p>
-      <w:pPr>
-        <w:jc w:val="both"/>
-        <w:rPr>
-          <w:rFonts w:ascii="Arial" w:hAnsi="Arial" w:cs="Arial"/>
-          <w:sz w:val="28"/>
-          <w:szCs w:val="28"/>
-          <w:lang w:val="es-419"/>
-        </w:rPr>
-      </w:pPr>
-    </w:p>
-    <w:p>
-      <w:pPr>
-        <w:jc w:val="both"/>
-        <w:rPr>
-          <w:rFonts w:ascii="Arial" w:hAnsi="Arial" w:cs="Arial"/>
-          <w:b/>
-          <w:bCs/>
-          <w:sz w:val="28"/>
-          <w:szCs w:val="28"/>
-          <w:lang w:val="es-419"/>
-        </w:rPr>
-      </w:pPr>
-      <w:r>
-        <w:rPr>
-          <w:rFonts w:ascii="Arial" w:hAnsi="Arial" w:cs="Arial"/>
-          <w:b/>
-          <w:bCs/>
-          <w:sz w:val="28"/>
-          <w:szCs w:val="28"/>
-          <w:lang w:val="es-419"/>
-        </w:rPr>
-        <w:t>Subsidios para combustibles menos contaminantes</w:t>
-      </w:r>
-    </w:p>
-    <w:p>
-      <w:pPr>
-        <w:jc w:val="both"/>
-        <w:rPr>
-          <w:rFonts w:ascii="Arial" w:hAnsi="Arial" w:cs="Arial"/>
-          <w:sz w:val="28"/>
-          <w:szCs w:val="28"/>
-          <w:lang w:val="es-419"/>
-        </w:rPr>
-      </w:pPr>
-      <w:r>
-        <w:rPr>
-          <w:rFonts w:ascii="Arial" w:hAnsi="Arial" w:cs="Arial"/>
-          <w:sz w:val="28"/>
-          <w:szCs w:val="28"/>
-          <w:lang w:val="es-419"/>
-        </w:rPr>
         <w:t>Facilitar el acceso a combustibles como el gas propano mediante subsidios o créditos, de modo que sea más asequible para las familias rurales, especialmente aquellas con menos recursos (García &amp; Martínez, 2018).</w:t>
       </w:r>
     </w:p>
@@ -5876,7 +6308,6 @@
           <w:szCs w:val="28"/>
           <w:lang w:val="es-419"/>
         </w:rPr>
-        <w:lastRenderedPageBreak/>
         <w:t>Repositorio</w:t>
       </w:r>
     </w:p>
@@ -6559,7 +6990,7 @@
   <w:style w:type="paragraph" w:default="1" w:styleId="Normal">
     <w:name w:val="Normal"/>
     <w:qFormat/>
-    <w:rsid w:val="00821302"/>
+    <w:rsid w:val="009B5C8E"/>
   </w:style>
   <w:style w:type="paragraph" w:styleId="Ttulo1">
     <w:name w:val="heading 1"/>

</xml_diff>